<commit_message>
Using SQL LocalDB 2016 now. Please see release notes
</commit_message>
<xml_diff>
--- a/Release Notes/Alloy Demo Site.docx
+++ b/Release Notes/Alloy Demo Site.docx
@@ -20,74 +20,437 @@
         <w:rPr>
           <w:i/>
         </w:rPr>
+        <w:t>Updated to update 151 as of 20 February 2017</w:t>
+      </w:r>
+    </w:p>
+    <w:p>
+      <w:pPr>
+        <w:rPr>
+          <w:i/>
+        </w:rPr>
+      </w:pPr>
+      <w:r>
+        <w:rPr>
+          <w:i/>
+        </w:rPr>
+        <w:t xml:space="preserve">The site now uses a SQL Server </w:t>
+      </w:r>
+      <w:proofErr w:type="spellStart"/>
+      <w:r>
+        <w:rPr>
+          <w:i/>
+        </w:rPr>
+        <w:t>LocalDB</w:t>
+      </w:r>
+      <w:proofErr w:type="spellEnd"/>
+      <w:r>
+        <w:rPr>
+          <w:i/>
+        </w:rPr>
+        <w:t xml:space="preserve"> version 2016 database. However, the 2012 (v11.0) database is still available in the </w:t>
+      </w:r>
+      <w:proofErr w:type="spellStart"/>
+      <w:r>
+        <w:rPr>
+          <w:i/>
+        </w:rPr>
+        <w:t>App_Data</w:t>
+      </w:r>
+      <w:proofErr w:type="spellEnd"/>
+      <w:r>
+        <w:rPr>
+          <w:i/>
+        </w:rPr>
+        <w:t xml:space="preserve"> folder and can be used by after the following steps:</w:t>
+      </w:r>
+    </w:p>
+    <w:p>
+      <w:pPr>
+        <w:pStyle w:val="ListParagraph"/>
+        <w:numPr>
+          <w:ilvl w:val="0"/>
+          <w:numId w:val="17"/>
+        </w:numPr>
+        <w:rPr>
+          <w:i/>
+        </w:rPr>
+      </w:pPr>
+      <w:r>
+        <w:rPr>
+          <w:i/>
+        </w:rPr>
+        <w:t xml:space="preserve">Alter </w:t>
+      </w:r>
+      <w:proofErr w:type="spellStart"/>
+      <w:r>
+        <w:rPr>
+          <w:i/>
+        </w:rPr>
+        <w:t>connectionStrings</w:t>
+      </w:r>
+      <w:proofErr w:type="spellEnd"/>
+      <w:r>
+        <w:rPr>
+          <w:i/>
+        </w:rPr>
+        <w:t xml:space="preserve"> section in </w:t>
+      </w:r>
+      <w:proofErr w:type="spellStart"/>
+      <w:r>
+        <w:rPr>
+          <w:i/>
+        </w:rPr>
+        <w:t>web.config</w:t>
+      </w:r>
+      <w:proofErr w:type="spellEnd"/>
+      <w:r>
+        <w:rPr>
+          <w:i/>
+        </w:rPr>
+        <w:t xml:space="preserve"> so that it points to the v11.0 database:</w:t>
+      </w:r>
+    </w:p>
+    <w:p>
+      <w:pPr>
+        <w:pStyle w:val="ListParagraph"/>
+        <w:shd w:val="clear" w:color="auto" w:fill="FFFFFF"/>
+        <w:tabs>
+          <w:tab w:val="left" w:pos="916"/>
+          <w:tab w:val="left" w:pos="1832"/>
+          <w:tab w:val="left" w:pos="2748"/>
+          <w:tab w:val="left" w:pos="3664"/>
+          <w:tab w:val="left" w:pos="4580"/>
+          <w:tab w:val="left" w:pos="5496"/>
+          <w:tab w:val="left" w:pos="6412"/>
+          <w:tab w:val="left" w:pos="7328"/>
+          <w:tab w:val="left" w:pos="8244"/>
+          <w:tab w:val="left" w:pos="9160"/>
+          <w:tab w:val="left" w:pos="10076"/>
+          <w:tab w:val="left" w:pos="10992"/>
+          <w:tab w:val="left" w:pos="11908"/>
+          <w:tab w:val="left" w:pos="12824"/>
+          <w:tab w:val="left" w:pos="13740"/>
+          <w:tab w:val="left" w:pos="14656"/>
+        </w:tabs>
+        <w:ind w:left="720" w:firstLine="0"/>
+        <w:rPr>
+          <w:rFonts w:ascii="Consolas" w:eastAsia="Times New Roman" w:hAnsi="Consolas" w:cs="Courier New"/>
+          <w:color w:val="000000"/>
+          <w:sz w:val="20"/>
+          <w:szCs w:val="20"/>
+          <w:lang w:eastAsia="nl-NL"/>
+        </w:rPr>
+      </w:pPr>
+      <w:r>
+        <w:rPr>
+          <w:rFonts w:ascii="Consolas" w:eastAsia="Times New Roman" w:hAnsi="Consolas" w:cs="Courier New"/>
+          <w:color w:val="0000FF"/>
+          <w:sz w:val="20"/>
+          <w:szCs w:val="20"/>
+          <w:lang w:eastAsia="nl-NL"/>
+        </w:rPr>
+        <w:t>&lt;</w:t>
+      </w:r>
+      <w:r>
+        <w:rPr>
+          <w:rFonts w:ascii="Consolas" w:eastAsia="Times New Roman" w:hAnsi="Consolas" w:cs="Courier New"/>
+          <w:color w:val="A31515"/>
+          <w:sz w:val="20"/>
+          <w:szCs w:val="20"/>
+          <w:lang w:eastAsia="nl-NL"/>
+        </w:rPr>
+        <w:t>add</w:t>
+      </w:r>
+      <w:r>
+        <w:rPr>
+          <w:rFonts w:ascii="Consolas" w:eastAsia="Times New Roman" w:hAnsi="Consolas" w:cs="Courier New"/>
+          <w:color w:val="0000FF"/>
+          <w:sz w:val="20"/>
+          <w:szCs w:val="20"/>
+          <w:lang w:eastAsia="nl-NL"/>
+        </w:rPr>
+        <w:t> </w:t>
+      </w:r>
+      <w:r>
+        <w:rPr>
+          <w:rFonts w:ascii="Consolas" w:eastAsia="Times New Roman" w:hAnsi="Consolas" w:cs="Courier New"/>
+          <w:color w:val="FF0000"/>
+          <w:sz w:val="20"/>
+          <w:szCs w:val="20"/>
+          <w:lang w:eastAsia="nl-NL"/>
+        </w:rPr>
+        <w:t>name</w:t>
+      </w:r>
+      <w:r>
+        <w:rPr>
+          <w:rFonts w:ascii="Consolas" w:eastAsia="Times New Roman" w:hAnsi="Consolas" w:cs="Courier New"/>
+          <w:color w:val="0000FF"/>
+          <w:sz w:val="20"/>
+          <w:szCs w:val="20"/>
+          <w:lang w:eastAsia="nl-NL"/>
+        </w:rPr>
+        <w:t>=</w:t>
+      </w:r>
+      <w:r>
+        <w:rPr>
+          <w:rFonts w:ascii="Consolas" w:eastAsia="Times New Roman" w:hAnsi="Consolas" w:cs="Courier New"/>
+          <w:color w:val="000000"/>
+          <w:sz w:val="20"/>
+          <w:szCs w:val="20"/>
+          <w:lang w:eastAsia="nl-NL"/>
+        </w:rPr>
+        <w:t>"</w:t>
+      </w:r>
+      <w:r>
+        <w:rPr>
+          <w:rFonts w:ascii="Consolas" w:eastAsia="Times New Roman" w:hAnsi="Consolas" w:cs="Courier New"/>
+          <w:color w:val="0000FF"/>
+          <w:sz w:val="20"/>
+          <w:szCs w:val="20"/>
+          <w:lang w:eastAsia="nl-NL"/>
+        </w:rPr>
+        <w:t>EPiServerDB</w:t>
+      </w:r>
+      <w:r>
+        <w:rPr>
+          <w:rFonts w:ascii="Consolas" w:eastAsia="Times New Roman" w:hAnsi="Consolas" w:cs="Courier New"/>
+          <w:color w:val="000000"/>
+          <w:sz w:val="20"/>
+          <w:szCs w:val="20"/>
+          <w:lang w:eastAsia="nl-NL"/>
+        </w:rPr>
+        <w:t>"</w:t>
+      </w:r>
+      <w:r>
+        <w:rPr>
+          <w:rFonts w:ascii="Consolas" w:eastAsia="Times New Roman" w:hAnsi="Consolas" w:cs="Courier New"/>
+          <w:color w:val="0000FF"/>
+          <w:sz w:val="20"/>
+          <w:szCs w:val="20"/>
+          <w:lang w:eastAsia="nl-NL"/>
+        </w:rPr>
+        <w:t> </w:t>
+      </w:r>
+      <w:r>
+        <w:rPr>
+          <w:rFonts w:ascii="Consolas" w:eastAsia="Times New Roman" w:hAnsi="Consolas" w:cs="Courier New"/>
+          <w:color w:val="FF0000"/>
+          <w:sz w:val="20"/>
+          <w:szCs w:val="20"/>
+          <w:lang w:eastAsia="nl-NL"/>
+        </w:rPr>
+        <w:t>connectionString</w:t>
+      </w:r>
+      <w:r>
+        <w:rPr>
+          <w:rFonts w:ascii="Consolas" w:eastAsia="Times New Roman" w:hAnsi="Consolas" w:cs="Courier New"/>
+          <w:color w:val="0000FF"/>
+          <w:sz w:val="20"/>
+          <w:szCs w:val="20"/>
+          <w:lang w:eastAsia="nl-NL"/>
+        </w:rPr>
+        <w:t>=</w:t>
+      </w:r>
+      <w:r>
+        <w:rPr>
+          <w:rFonts w:ascii="Consolas" w:eastAsia="Times New Roman" w:hAnsi="Consolas" w:cs="Courier New"/>
+          <w:color w:val="000000"/>
+          <w:sz w:val="20"/>
+          <w:szCs w:val="20"/>
+          <w:lang w:eastAsia="nl-NL"/>
+        </w:rPr>
+        <w:t>"</w:t>
+      </w:r>
+      <w:r>
+        <w:rPr>
+          <w:rFonts w:ascii="Consolas" w:eastAsia="Times New Roman" w:hAnsi="Consolas" w:cs="Courier New"/>
+          <w:color w:val="0000FF"/>
+          <w:sz w:val="20"/>
+          <w:szCs w:val="20"/>
+          <w:lang w:eastAsia="nl-NL"/>
+        </w:rPr>
+        <w:t>Data Source=(LocalDb)\MSSqlLocalDB;AttachDbFilename=|DataDirectory|alloydemokit.mdf;Initial Catalog=alloydemokit;Connection Timeout=60;Integrated Security=True;MultipleActiveResultSets=True</w:t>
+      </w:r>
+      <w:r>
+        <w:rPr>
+          <w:rFonts w:ascii="Consolas" w:eastAsia="Times New Roman" w:hAnsi="Consolas" w:cs="Courier New"/>
+          <w:color w:val="000000"/>
+          <w:sz w:val="20"/>
+          <w:szCs w:val="20"/>
+          <w:lang w:eastAsia="nl-NL"/>
+        </w:rPr>
+        <w:t>"</w:t>
+      </w:r>
+      <w:r>
+        <w:rPr>
+          <w:rFonts w:ascii="Consolas" w:eastAsia="Times New Roman" w:hAnsi="Consolas" w:cs="Courier New"/>
+          <w:color w:val="0000FF"/>
+          <w:sz w:val="20"/>
+          <w:szCs w:val="20"/>
+          <w:lang w:eastAsia="nl-NL"/>
+        </w:rPr>
+        <w:t> </w:t>
+      </w:r>
+      <w:r>
+        <w:rPr>
+          <w:rFonts w:ascii="Consolas" w:eastAsia="Times New Roman" w:hAnsi="Consolas" w:cs="Courier New"/>
+          <w:color w:val="FF0000"/>
+          <w:sz w:val="20"/>
+          <w:szCs w:val="20"/>
+          <w:lang w:eastAsia="nl-NL"/>
+        </w:rPr>
+        <w:t>providerName</w:t>
+      </w:r>
+      <w:r>
+        <w:rPr>
+          <w:rFonts w:ascii="Consolas" w:eastAsia="Times New Roman" w:hAnsi="Consolas" w:cs="Courier New"/>
+          <w:color w:val="0000FF"/>
+          <w:sz w:val="20"/>
+          <w:szCs w:val="20"/>
+          <w:lang w:eastAsia="nl-NL"/>
+        </w:rPr>
+        <w:t>=</w:t>
+      </w:r>
+      <w:r>
+        <w:rPr>
+          <w:rFonts w:ascii="Consolas" w:eastAsia="Times New Roman" w:hAnsi="Consolas" w:cs="Courier New"/>
+          <w:color w:val="000000"/>
+          <w:sz w:val="20"/>
+          <w:szCs w:val="20"/>
+          <w:lang w:eastAsia="nl-NL"/>
+        </w:rPr>
+        <w:t>"</w:t>
+      </w:r>
+      <w:r>
+        <w:rPr>
+          <w:rFonts w:ascii="Consolas" w:eastAsia="Times New Roman" w:hAnsi="Consolas" w:cs="Courier New"/>
+          <w:color w:val="0000FF"/>
+          <w:sz w:val="20"/>
+          <w:szCs w:val="20"/>
+          <w:lang w:eastAsia="nl-NL"/>
+        </w:rPr>
+        <w:t>System.Data.SqlClient</w:t>
+      </w:r>
+      <w:r>
+        <w:rPr>
+          <w:rFonts w:ascii="Consolas" w:eastAsia="Times New Roman" w:hAnsi="Consolas" w:cs="Courier New"/>
+          <w:color w:val="000000"/>
+          <w:sz w:val="20"/>
+          <w:szCs w:val="20"/>
+          <w:lang w:eastAsia="nl-NL"/>
+        </w:rPr>
+        <w:t>"</w:t>
+      </w:r>
+      <w:r>
+        <w:rPr>
+          <w:rFonts w:ascii="Consolas" w:eastAsia="Times New Roman" w:hAnsi="Consolas" w:cs="Courier New"/>
+          <w:color w:val="0000FF"/>
+          <w:sz w:val="20"/>
+          <w:szCs w:val="20"/>
+          <w:lang w:eastAsia="nl-NL"/>
+        </w:rPr>
+        <w:t> /</w:t>
+      </w:r>
+      <w:r>
+        <w:rPr>
+          <w:rFonts w:ascii="Consolas" w:eastAsia="Times New Roman" w:hAnsi="Consolas" w:cs="Courier New"/>
+          <w:color w:val="0000FF"/>
+          <w:sz w:val="20"/>
+          <w:szCs w:val="20"/>
+          <w:lang w:eastAsia="nl-NL"/>
+        </w:rPr>
+        <w:t>&gt;</w:t>
+      </w:r>
+    </w:p>
+    <w:p>
+      <w:pPr>
+        <w:pStyle w:val="ListParagraph"/>
+        <w:numPr>
+          <w:ilvl w:val="0"/>
+          <w:numId w:val="17"/>
+        </w:numPr>
+        <w:rPr>
+          <w:i/>
+        </w:rPr>
+      </w:pPr>
+      <w:r>
+        <w:rPr>
+          <w:i/>
+        </w:rPr>
+        <w:t xml:space="preserve">Change version in </w:t>
+      </w:r>
+      <w:proofErr w:type="spellStart"/>
+      <w:r>
+        <w:rPr>
+          <w:i/>
+        </w:rPr>
+        <w:t>entityFramework</w:t>
+      </w:r>
+      <w:proofErr w:type="spellEnd"/>
+      <w:r>
+        <w:rPr>
+          <w:i/>
+        </w:rPr>
+        <w:t xml:space="preserve"> section to v11.0</w:t>
+      </w:r>
+      <w:bookmarkStart w:id="0" w:name="_GoBack"/>
+      <w:bookmarkEnd w:id="0"/>
+    </w:p>
+    <w:p>
+      <w:pPr>
+        <w:pStyle w:val="ListParagraph"/>
+        <w:numPr>
+          <w:ilvl w:val="0"/>
+          <w:numId w:val="17"/>
+        </w:numPr>
+        <w:rPr>
+          <w:i/>
+        </w:rPr>
+      </w:pPr>
+      <w:r>
+        <w:rPr>
+          <w:i/>
+        </w:rPr>
+        <w:t>Update the database to the latest version</w:t>
+      </w:r>
+    </w:p>
+    <w:p>
+      <w:pPr>
+        <w:rPr>
+          <w:i/>
+        </w:rPr>
+      </w:pPr>
+    </w:p>
+    <w:p>
+      <w:pPr>
+        <w:rPr>
+          <w:i/>
+        </w:rPr>
+      </w:pPr>
+      <w:r>
+        <w:rPr>
+          <w:i/>
+        </w:rPr>
         <w:t>Updated to latest version</w:t>
       </w:r>
       <w:r>
         <w:rPr>
           <w:i/>
         </w:rPr>
-        <w:t xml:space="preserve"> 10.</w:t>
-      </w:r>
-      <w:r>
+        <w:t xml:space="preserve"> 10.2 available as of 5 December, 2016</w:t>
+      </w:r>
+    </w:p>
+    <w:p>
+      <w:pPr>
         <w:rPr>
           <w:i/>
         </w:rPr>
-        <w:t>2</w:t>
-      </w:r>
+      </w:pPr>
       <w:r>
         <w:rPr>
           <w:i/>
         </w:rPr>
-        <w:t xml:space="preserve"> available as of </w:t>
-      </w:r>
-      <w:r>
-        <w:rPr>
-          <w:i/>
-        </w:rPr>
-        <w:t>5</w:t>
-      </w:r>
-      <w:r>
-        <w:rPr>
-          <w:i/>
-        </w:rPr>
-        <w:t xml:space="preserve"> </w:t>
-      </w:r>
-      <w:r>
-        <w:rPr>
-          <w:i/>
-        </w:rPr>
-        <w:t>December</w:t>
-      </w:r>
-      <w:r>
-        <w:rPr>
-          <w:i/>
-        </w:rPr>
-        <w:t>, 2016</w:t>
-      </w:r>
-    </w:p>
-    <w:p>
-      <w:pPr>
-        <w:rPr>
-          <w:i/>
-        </w:rPr>
-      </w:pPr>
-      <w:r>
-        <w:rPr>
-          <w:i/>
-        </w:rPr>
-        <w:t>This is now targeting .NET Framework 4.</w:t>
-      </w:r>
-      <w:r>
-        <w:rPr>
-          <w:i/>
-        </w:rPr>
-        <w:t>6</w:t>
-      </w:r>
-      <w:r>
-        <w:rPr>
-          <w:i/>
-        </w:rPr>
-        <w:t>.2 and using MVC 5</w:t>
+        <w:t>This is now targeting .NET Framework 4.6.2 and using MVC 5</w:t>
       </w:r>
     </w:p>
     <w:p>
@@ -692,6 +1055,7 @@
         <w:rPr>
           <w:rFonts w:eastAsia="Times New Roman"/>
         </w:rPr>
+        <w:lastRenderedPageBreak/>
         <w:t>Currently Not Supported Add-ons</w:t>
       </w:r>
     </w:p>
@@ -835,7 +1199,6 @@
         <w:pStyle w:val="Heading2"/>
       </w:pPr>
       <w:r>
-        <w:lastRenderedPageBreak/>
         <w:t>Configs</w:t>
       </w:r>
     </w:p>
@@ -1170,6 +1533,7 @@
           <w:noProof/>
           <w:lang w:val="nl-NL" w:eastAsia="nl-NL"/>
         </w:rPr>
+        <w:lastRenderedPageBreak/>
         <w:drawing>
           <wp:inline distT="0" distB="0" distL="0" distR="0" wp14:anchorId="48ADBEE5" wp14:editId="4C812005">
             <wp:extent cx="3939540" cy="3482031"/>
@@ -1270,7 +1634,6 @@
       </w:pPr>
       <w:proofErr w:type="spellStart"/>
       <w:r>
-        <w:lastRenderedPageBreak/>
         <w:t>Geta</w:t>
       </w:r>
       <w:proofErr w:type="spellEnd"/>
@@ -1478,6 +1841,7 @@
         </w:numPr>
       </w:pPr>
       <w:r>
+        <w:lastRenderedPageBreak/>
         <w:t xml:space="preserve">Set up your own Find index and update </w:t>
       </w:r>
       <w:proofErr w:type="spellStart"/>
@@ -1609,14 +1973,11 @@
         <w:pStyle w:val="ListParagraph"/>
         <w:ind w:left="2880" w:firstLine="0"/>
       </w:pPr>
-      <w:bookmarkStart w:id="0" w:name="_GoBack"/>
-      <w:bookmarkEnd w:id="0"/>
       <w:r>
         <w:rPr>
           <w:noProof/>
           <w:lang w:val="nl-NL" w:eastAsia="nl-NL"/>
         </w:rPr>
-        <w:lastRenderedPageBreak/>
         <w:drawing>
           <wp:inline distT="0" distB="0" distL="0" distR="0" wp14:anchorId="74C273E6" wp14:editId="62E53803">
             <wp:extent cx="4191609" cy="2861578"/>
@@ -1760,6 +2121,7 @@
           <w:noProof/>
           <w:lang w:val="nl-NL" w:eastAsia="nl-NL"/>
         </w:rPr>
+        <w:lastRenderedPageBreak/>
         <w:drawing>
           <wp:inline distT="0" distB="0" distL="0" distR="0" wp14:anchorId="1FEE52BB" wp14:editId="14E89578">
             <wp:extent cx="5387340" cy="2693670"/>
@@ -1823,7 +2185,6 @@
           <w:noProof/>
           <w:lang w:val="nl-NL" w:eastAsia="nl-NL"/>
         </w:rPr>
-        <w:lastRenderedPageBreak/>
         <w:drawing>
           <wp:inline distT="0" distB="0" distL="0" distR="0" wp14:anchorId="39BAE5A6" wp14:editId="5208EEF7">
             <wp:extent cx="3160166" cy="3951843"/>
@@ -2005,6 +2366,7 @@
         </w:rPr>
       </w:pPr>
       <w:r>
+        <w:lastRenderedPageBreak/>
         <w:t xml:space="preserve">Additional info: </w:t>
       </w:r>
       <w:hyperlink r:id="rId22" w:history="1">
@@ -2447,7 +2809,6 @@
         <w:pStyle w:val="Heading2"/>
       </w:pPr>
       <w:r>
-        <w:lastRenderedPageBreak/>
         <w:t>Logins</w:t>
       </w:r>
     </w:p>
@@ -2489,19 +2850,7 @@
         </w:numPr>
       </w:pPr>
       <w:r>
-        <w:t xml:space="preserve">P: </w:t>
-      </w:r>
-      <w:r>
-        <w:t>3</w:t>
-      </w:r>
-      <w:r>
-        <w:t>p!</w:t>
-      </w:r>
-      <w:r>
-        <w:t>P</w:t>
-      </w:r>
-      <w:r>
-        <w:t>ass</w:t>
+        <w:t>P: 3p!Pass</w:t>
       </w:r>
     </w:p>
     <w:p>
@@ -2542,19 +2891,7 @@
         </w:numPr>
       </w:pPr>
       <w:r>
-        <w:t xml:space="preserve">P: </w:t>
-      </w:r>
-      <w:r>
-        <w:t>3</w:t>
-      </w:r>
-      <w:r>
-        <w:t>p!</w:t>
-      </w:r>
-      <w:r>
-        <w:t>P</w:t>
-      </w:r>
-      <w:r>
-        <w:t>ass</w:t>
+        <w:t>P: 3p!Pass</w:t>
       </w:r>
     </w:p>
     <w:p>
@@ -2602,19 +2939,7 @@
         </w:numPr>
       </w:pPr>
       <w:r>
-        <w:t xml:space="preserve">P: </w:t>
-      </w:r>
-      <w:r>
-        <w:t>3</w:t>
-      </w:r>
-      <w:r>
-        <w:t>p!</w:t>
-      </w:r>
-      <w:r>
-        <w:t>P</w:t>
-      </w:r>
-      <w:r>
-        <w:t>ass</w:t>
+        <w:t>P: 3p!Pass</w:t>
       </w:r>
     </w:p>
     <w:p>
@@ -3212,7 +3537,7 @@
               <w:sz w:val="12"/>
               <w:szCs w:val="12"/>
             </w:rPr>
-            <w:t>6</w:t>
+            <w:t>2</w:t>
           </w:r>
           <w:r>
             <w:rPr>
@@ -3623,7 +3948,7 @@
         <v:path o:extrusionok="f" gradientshapeok="t" o:connecttype="rect"/>
         <o:lock v:ext="edit" aspectratio="t"/>
       </v:shapetype>
-      <v:shape id="_x0000_i1031" type="#_x0000_t75" style="width:113.45pt;height:64.5pt;visibility:visible;mso-wrap-style:square" o:bullet="t">
+      <v:shape id="_x0000_i1027" type="#_x0000_t75" style="width:113.5pt;height:64.5pt;visibility:visible;mso-wrap-style:square" o:bullet="t">
         <v:imagedata r:id="rId1" o:title=""/>
       </v:shape>
     </w:pict>
@@ -4329,6 +4654,95 @@
     </w:lvl>
   </w:abstractNum>
   <w:abstractNum w:abstractNumId="7" w15:restartNumberingAfterBreak="0">
+    <w:nsid w:val="2AB47C26"/>
+    <w:multiLevelType w:val="hybridMultilevel"/>
+    <w:tmpl w:val="62D4DAD4"/>
+    <w:lvl w:ilvl="0" w:tplc="04130011">
+      <w:start w:val="1"/>
+      <w:numFmt w:val="decimal"/>
+      <w:lvlText w:val="%1)"/>
+      <w:lvlJc w:val="left"/>
+      <w:pPr>
+        <w:ind w:left="720" w:hanging="360"/>
+      </w:pPr>
+      <w:rPr>
+        <w:rFonts w:hint="default"/>
+      </w:rPr>
+    </w:lvl>
+    <w:lvl w:ilvl="1" w:tplc="04130019">
+      <w:start w:val="1"/>
+      <w:numFmt w:val="lowerLetter"/>
+      <w:lvlText w:val="%2."/>
+      <w:lvlJc w:val="left"/>
+      <w:pPr>
+        <w:ind w:left="1440" w:hanging="360"/>
+      </w:pPr>
+    </w:lvl>
+    <w:lvl w:ilvl="2" w:tplc="0413001B" w:tentative="1">
+      <w:start w:val="1"/>
+      <w:numFmt w:val="lowerRoman"/>
+      <w:lvlText w:val="%3."/>
+      <w:lvlJc w:val="right"/>
+      <w:pPr>
+        <w:ind w:left="2160" w:hanging="180"/>
+      </w:pPr>
+    </w:lvl>
+    <w:lvl w:ilvl="3" w:tplc="0413000F" w:tentative="1">
+      <w:start w:val="1"/>
+      <w:numFmt w:val="decimal"/>
+      <w:lvlText w:val="%4."/>
+      <w:lvlJc w:val="left"/>
+      <w:pPr>
+        <w:ind w:left="2880" w:hanging="360"/>
+      </w:pPr>
+    </w:lvl>
+    <w:lvl w:ilvl="4" w:tplc="04130019" w:tentative="1">
+      <w:start w:val="1"/>
+      <w:numFmt w:val="lowerLetter"/>
+      <w:lvlText w:val="%5."/>
+      <w:lvlJc w:val="left"/>
+      <w:pPr>
+        <w:ind w:left="3600" w:hanging="360"/>
+      </w:pPr>
+    </w:lvl>
+    <w:lvl w:ilvl="5" w:tplc="0413001B" w:tentative="1">
+      <w:start w:val="1"/>
+      <w:numFmt w:val="lowerRoman"/>
+      <w:lvlText w:val="%6."/>
+      <w:lvlJc w:val="right"/>
+      <w:pPr>
+        <w:ind w:left="4320" w:hanging="180"/>
+      </w:pPr>
+    </w:lvl>
+    <w:lvl w:ilvl="6" w:tplc="0413000F" w:tentative="1">
+      <w:start w:val="1"/>
+      <w:numFmt w:val="decimal"/>
+      <w:lvlText w:val="%7."/>
+      <w:lvlJc w:val="left"/>
+      <w:pPr>
+        <w:ind w:left="5040" w:hanging="360"/>
+      </w:pPr>
+    </w:lvl>
+    <w:lvl w:ilvl="7" w:tplc="04130019" w:tentative="1">
+      <w:start w:val="1"/>
+      <w:numFmt w:val="lowerLetter"/>
+      <w:lvlText w:val="%8."/>
+      <w:lvlJc w:val="left"/>
+      <w:pPr>
+        <w:ind w:left="5760" w:hanging="360"/>
+      </w:pPr>
+    </w:lvl>
+    <w:lvl w:ilvl="8" w:tplc="0413001B" w:tentative="1">
+      <w:start w:val="1"/>
+      <w:numFmt w:val="lowerRoman"/>
+      <w:lvlText w:val="%9."/>
+      <w:lvlJc w:val="right"/>
+      <w:pPr>
+        <w:ind w:left="6480" w:hanging="180"/>
+      </w:pPr>
+    </w:lvl>
+  </w:abstractNum>
+  <w:abstractNum w:abstractNumId="8" w15:restartNumberingAfterBreak="0">
     <w:nsid w:val="2E2802C5"/>
     <w:multiLevelType w:val="multilevel"/>
     <w:tmpl w:val="F7CAC552"/>
@@ -4470,7 +4884,7 @@
       </w:rPr>
     </w:lvl>
   </w:abstractNum>
-  <w:abstractNum w:abstractNumId="8" w15:restartNumberingAfterBreak="0">
+  <w:abstractNum w:abstractNumId="9" w15:restartNumberingAfterBreak="0">
     <w:nsid w:val="2EA0659C"/>
     <w:multiLevelType w:val="hybridMultilevel"/>
     <w:tmpl w:val="6592E900"/>
@@ -4556,7 +4970,7 @@
       </w:pPr>
     </w:lvl>
   </w:abstractNum>
-  <w:abstractNum w:abstractNumId="9" w15:restartNumberingAfterBreak="0">
+  <w:abstractNum w:abstractNumId="10" w15:restartNumberingAfterBreak="0">
     <w:nsid w:val="33C410D4"/>
     <w:multiLevelType w:val="multilevel"/>
     <w:tmpl w:val="0E54166C"/>
@@ -4697,7 +5111,7 @@
       </w:rPr>
     </w:lvl>
   </w:abstractNum>
-  <w:abstractNum w:abstractNumId="10" w15:restartNumberingAfterBreak="0">
+  <w:abstractNum w:abstractNumId="11" w15:restartNumberingAfterBreak="0">
     <w:nsid w:val="37A46023"/>
     <w:multiLevelType w:val="multilevel"/>
     <w:tmpl w:val="02C0C014"/>
@@ -4839,7 +5253,7 @@
       </w:rPr>
     </w:lvl>
   </w:abstractNum>
-  <w:abstractNum w:abstractNumId="11" w15:restartNumberingAfterBreak="0">
+  <w:abstractNum w:abstractNumId="12" w15:restartNumberingAfterBreak="0">
     <w:nsid w:val="3986142D"/>
     <w:multiLevelType w:val="multilevel"/>
     <w:tmpl w:val="F732D988"/>
@@ -4965,7 +5379,7 @@
       </w:pPr>
     </w:lvl>
   </w:abstractNum>
-  <w:abstractNum w:abstractNumId="12" w15:restartNumberingAfterBreak="0">
+  <w:abstractNum w:abstractNumId="13" w15:restartNumberingAfterBreak="0">
     <w:nsid w:val="3D0A632A"/>
     <w:multiLevelType w:val="multilevel"/>
     <w:tmpl w:val="0409001D"/>
@@ -5051,7 +5465,7 @@
       </w:pPr>
     </w:lvl>
   </w:abstractNum>
-  <w:abstractNum w:abstractNumId="13" w15:restartNumberingAfterBreak="0">
+  <w:abstractNum w:abstractNumId="14" w15:restartNumberingAfterBreak="0">
     <w:nsid w:val="47846461"/>
     <w:multiLevelType w:val="multilevel"/>
     <w:tmpl w:val="041D001D"/>
@@ -5137,7 +5551,7 @@
       </w:pPr>
     </w:lvl>
   </w:abstractNum>
-  <w:abstractNum w:abstractNumId="14" w15:restartNumberingAfterBreak="0">
+  <w:abstractNum w:abstractNumId="15" w15:restartNumberingAfterBreak="0">
     <w:nsid w:val="55376771"/>
     <w:multiLevelType w:val="multilevel"/>
     <w:tmpl w:val="0409001D"/>
@@ -5223,7 +5637,7 @@
       </w:pPr>
     </w:lvl>
   </w:abstractNum>
-  <w:abstractNum w:abstractNumId="15" w15:restartNumberingAfterBreak="0">
+  <w:abstractNum w:abstractNumId="16" w15:restartNumberingAfterBreak="0">
     <w:nsid w:val="5B3832E1"/>
     <w:multiLevelType w:val="multilevel"/>
     <w:tmpl w:val="041D001D"/>
@@ -5309,7 +5723,7 @@
       </w:pPr>
     </w:lvl>
   </w:abstractNum>
-  <w:abstractNum w:abstractNumId="16" w15:restartNumberingAfterBreak="0">
+  <w:abstractNum w:abstractNumId="17" w15:restartNumberingAfterBreak="0">
     <w:nsid w:val="5E7C1428"/>
     <w:multiLevelType w:val="hybridMultilevel"/>
     <w:tmpl w:val="E800FC8E"/>
@@ -5423,7 +5837,7 @@
       </w:rPr>
     </w:lvl>
   </w:abstractNum>
-  <w:abstractNum w:abstractNumId="17" w15:restartNumberingAfterBreak="0">
+  <w:abstractNum w:abstractNumId="18" w15:restartNumberingAfterBreak="0">
     <w:nsid w:val="610704C2"/>
     <w:multiLevelType w:val="hybridMultilevel"/>
     <w:tmpl w:val="1F6A90C4"/>
@@ -5536,7 +5950,7 @@
       </w:rPr>
     </w:lvl>
   </w:abstractNum>
-  <w:abstractNum w:abstractNumId="18" w15:restartNumberingAfterBreak="0">
+  <w:abstractNum w:abstractNumId="19" w15:restartNumberingAfterBreak="0">
     <w:nsid w:val="69897736"/>
     <w:multiLevelType w:val="multilevel"/>
     <w:tmpl w:val="BBB6D276"/>
@@ -5623,7 +6037,7 @@
       </w:pPr>
     </w:lvl>
   </w:abstractNum>
-  <w:abstractNum w:abstractNumId="19" w15:restartNumberingAfterBreak="0">
+  <w:abstractNum w:abstractNumId="20" w15:restartNumberingAfterBreak="0">
     <w:nsid w:val="728648FE"/>
     <w:multiLevelType w:val="hybridMultilevel"/>
     <w:tmpl w:val="2EF4B0B4"/>
@@ -5710,10 +6124,10 @@
     </w:lvl>
   </w:abstractNum>
   <w:num w:numId="1">
-    <w:abstractNumId w:val="9"/>
+    <w:abstractNumId w:val="10"/>
   </w:num>
   <w:num w:numId="2">
-    <w:abstractNumId w:val="11"/>
+    <w:abstractNumId w:val="12"/>
   </w:num>
   <w:num w:numId="3">
     <w:abstractNumId w:val="0"/>
@@ -5722,25 +6136,25 @@
     <w:abstractNumId w:val="5"/>
   </w:num>
   <w:num w:numId="5">
-    <w:abstractNumId w:val="7"/>
+    <w:abstractNumId w:val="8"/>
   </w:num>
   <w:num w:numId="6">
-    <w:abstractNumId w:val="19"/>
+    <w:abstractNumId w:val="20"/>
   </w:num>
   <w:num w:numId="7">
-    <w:abstractNumId w:val="16"/>
+    <w:abstractNumId w:val="17"/>
   </w:num>
   <w:num w:numId="8">
     <w:abstractNumId w:val="1"/>
   </w:num>
   <w:num w:numId="9">
-    <w:abstractNumId w:val="8"/>
+    <w:abstractNumId w:val="9"/>
   </w:num>
   <w:num w:numId="10">
-    <w:abstractNumId w:val="18"/>
+    <w:abstractNumId w:val="19"/>
   </w:num>
   <w:num w:numId="11">
-    <w:abstractNumId w:val="10"/>
+    <w:abstractNumId w:val="11"/>
   </w:num>
   <w:num w:numId="12">
     <w:abstractNumId w:val="4"/>
@@ -5755,7 +6169,10 @@
     <w:abstractNumId w:val="6"/>
   </w:num>
   <w:num w:numId="16">
-    <w:abstractNumId w:val="17"/>
+    <w:abstractNumId w:val="18"/>
+  </w:num>
+  <w:num w:numId="17">
+    <w:abstractNumId w:val="7"/>
   </w:num>
 </w:numbering>
 </file>
@@ -5876,10 +6293,11 @@
     <w:lsdException w:name="HTML Code" w:semiHidden="1" w:unhideWhenUsed="1"/>
     <w:lsdException w:name="HTML Definition" w:semiHidden="1" w:unhideWhenUsed="1"/>
     <w:lsdException w:name="HTML Keyboard" w:semiHidden="1" w:unhideWhenUsed="1"/>
-    <w:lsdException w:name="HTML Preformatted" w:semiHidden="1" w:unhideWhenUsed="1"/>
+    <w:lsdException w:name="HTML Preformatted" w:semiHidden="1" w:uiPriority="99" w:unhideWhenUsed="1"/>
     <w:lsdException w:name="HTML Sample" w:semiHidden="1" w:unhideWhenUsed="1"/>
     <w:lsdException w:name="HTML Typewriter" w:semiHidden="1" w:unhideWhenUsed="1"/>
     <w:lsdException w:name="HTML Variable" w:semiHidden="1" w:unhideWhenUsed="1"/>
+    <w:lsdException w:name="Normal Table" w:semiHidden="1" w:unhideWhenUsed="1"/>
     <w:lsdException w:name="annotation subject" w:semiHidden="1" w:unhideWhenUsed="1"/>
     <w:lsdException w:name="No List" w:semiHidden="1" w:unhideWhenUsed="1"/>
     <w:lsdException w:name="Outline List 1" w:semiHidden="1" w:unhideWhenUsed="1"/>
@@ -5924,6 +6342,7 @@
     <w:lsdException w:name="Table Professional" w:semiHidden="1" w:unhideWhenUsed="1"/>
     <w:lsdException w:name="Table Subtle 1" w:semiHidden="1" w:unhideWhenUsed="1"/>
     <w:lsdException w:name="Table Subtle 2" w:semiHidden="1" w:unhideWhenUsed="1"/>
+    <w:lsdException w:name="Table Web 1" w:semiHidden="1" w:unhideWhenUsed="1"/>
     <w:lsdException w:name="Table Web 2" w:semiHidden="1" w:unhideWhenUsed="1"/>
     <w:lsdException w:name="Table Web 3" w:semiHidden="1" w:unhideWhenUsed="1"/>
     <w:lsdException w:name="Balloon Text" w:semiHidden="1" w:uiPriority="99"/>
@@ -6592,6 +7011,55 @@
       </w:numPr>
     </w:pPr>
   </w:style>
+  <w:style w:type="paragraph" w:styleId="HTMLPreformatted">
+    <w:name w:val="HTML Preformatted"/>
+    <w:basedOn w:val="Normal"/>
+    <w:link w:val="HTMLPreformattedChar"/>
+    <w:uiPriority w:val="99"/>
+    <w:semiHidden/>
+    <w:unhideWhenUsed/>
+    <w:rsid w:val="00C12444"/>
+    <w:pPr>
+      <w:tabs>
+        <w:tab w:val="left" w:pos="916"/>
+        <w:tab w:val="left" w:pos="1832"/>
+        <w:tab w:val="left" w:pos="2748"/>
+        <w:tab w:val="left" w:pos="3664"/>
+        <w:tab w:val="left" w:pos="4580"/>
+        <w:tab w:val="left" w:pos="5496"/>
+        <w:tab w:val="left" w:pos="6412"/>
+        <w:tab w:val="left" w:pos="7328"/>
+        <w:tab w:val="left" w:pos="8244"/>
+        <w:tab w:val="left" w:pos="9160"/>
+        <w:tab w:val="left" w:pos="10076"/>
+        <w:tab w:val="left" w:pos="10992"/>
+        <w:tab w:val="left" w:pos="11908"/>
+        <w:tab w:val="left" w:pos="12824"/>
+        <w:tab w:val="left" w:pos="13740"/>
+        <w:tab w:val="left" w:pos="14656"/>
+      </w:tabs>
+    </w:pPr>
+    <w:rPr>
+      <w:rFonts w:ascii="Courier New" w:eastAsia="Times New Roman" w:hAnsi="Courier New" w:cs="Courier New"/>
+      <w:sz w:val="20"/>
+      <w:szCs w:val="20"/>
+      <w:lang w:val="nl-NL" w:eastAsia="nl-NL"/>
+    </w:rPr>
+  </w:style>
+  <w:style w:type="character" w:customStyle="1" w:styleId="HTMLPreformattedChar">
+    <w:name w:val="HTML Preformatted Char"/>
+    <w:basedOn w:val="DefaultParagraphFont"/>
+    <w:link w:val="HTMLPreformatted"/>
+    <w:uiPriority w:val="99"/>
+    <w:semiHidden/>
+    <w:rsid w:val="00C12444"/>
+    <w:rPr>
+      <w:rFonts w:ascii="Courier New" w:hAnsi="Courier New" w:cs="Courier New"/>
+      <w:sz w:val="20"/>
+      <w:szCs w:val="20"/>
+      <w:lang w:val="nl-NL" w:eastAsia="nl-NL"/>
+    </w:rPr>
+  </w:style>
 </w:styles>
 </file>
 
@@ -6839,6 +7307,15 @@
 </file>
 
 <file path=customXml/item2.xml><?xml version="1.0" encoding="utf-8"?>
+<?mso-contentType ?>
+<FormTemplates xmlns="http://schemas.microsoft.com/sharepoint/v3/contenttype/forms">
+  <Display>DocumentLibraryForm</Display>
+  <Edit>DocumentLibraryForm</Edit>
+  <New>DocumentLibraryForm</New>
+</FormTemplates>
+</file>
+
+<file path=customXml/item3.xml><?xml version="1.0" encoding="utf-8"?>
 <ct:contentTypeSchema xmlns:ct="http://schemas.microsoft.com/office/2006/metadata/contentType" xmlns:ma="http://schemas.microsoft.com/office/2006/metadata/properties/metaAttributes" ct:_="" ma:_="" ma:contentTypeName="Document" ma:contentTypeID="0x01010059C2DD022165354894705B126E5237AC" ma:contentTypeVersion="18" ma:contentTypeDescription="Create a new document." ma:contentTypeScope="" ma:versionID="e77061cd832367b1deaeb4929dcfc4d6">
   <xsd:schema xmlns:xsd="http://www.w3.org/2001/XMLSchema" xmlns:xs="http://www.w3.org/2001/XMLSchema" xmlns:p="http://schemas.microsoft.com/office/2006/metadata/properties" xmlns:ns2="b8f01849-4619-41dc-817c-f8cdc0090711" xmlns:ns3="f5ea5833-4dcf-46b8-b717-40bc153f6f1e" targetNamespace="http://schemas.microsoft.com/office/2006/metadata/properties" ma:root="true" ma:fieldsID="f6931f9e8453a76a01de24c92c7ec508" ns2:_="" ns3:_="">
     <xsd:import namespace="b8f01849-4619-41dc-817c-f8cdc0090711"/>
@@ -7029,15 +7506,6 @@
 </ct:contentTypeSchema>
 </file>
 
-<file path=customXml/item3.xml><?xml version="1.0" encoding="utf-8"?>
-<?mso-contentType ?>
-<FormTemplates xmlns="http://schemas.microsoft.com/sharepoint/v3/contenttype/forms">
-  <Display>DocumentLibraryForm</Display>
-  <Edit>DocumentLibraryForm</Edit>
-  <New>DocumentLibraryForm</New>
-</FormTemplates>
-</file>
-
 <file path=customXml/item4.xml><?xml version="1.0" encoding="utf-8"?>
 <b:Sources xmlns:b="http://schemas.openxmlformats.org/officeDocument/2006/bibliography" xmlns="http://schemas.openxmlformats.org/officeDocument/2006/bibliography" SelectedStyle="\APASixthEditionOfficeOnline.xsl" StyleName="APA" Version="6"/>
 </file>
@@ -7054,6 +7522,14 @@
 </file>
 
 <file path=customXml/itemProps2.xml><?xml version="1.0" encoding="utf-8"?>
+<ds:datastoreItem xmlns:ds="http://schemas.openxmlformats.org/officeDocument/2006/customXml" ds:itemID="{00250CAA-3AAE-444C-828C-3198F1637C6D}">
+  <ds:schemaRefs>
+    <ds:schemaRef ds:uri="http://schemas.microsoft.com/sharepoint/v3/contenttype/forms"/>
+  </ds:schemaRefs>
+</ds:datastoreItem>
+</file>
+
+<file path=customXml/itemProps3.xml><?xml version="1.0" encoding="utf-8"?>
 <ds:datastoreItem xmlns:ds="http://schemas.openxmlformats.org/officeDocument/2006/customXml" ds:itemID="{35E9E45B-B9C9-4070-9191-977CE9E75A8A}">
   <ds:schemaRefs>
     <ds:schemaRef ds:uri="http://schemas.microsoft.com/office/2006/metadata/contentType"/>
@@ -7072,16 +7548,8 @@
 </ds:datastoreItem>
 </file>
 
-<file path=customXml/itemProps3.xml><?xml version="1.0" encoding="utf-8"?>
-<ds:datastoreItem xmlns:ds="http://schemas.openxmlformats.org/officeDocument/2006/customXml" ds:itemID="{00250CAA-3AAE-444C-828C-3198F1637C6D}">
-  <ds:schemaRefs>
-    <ds:schemaRef ds:uri="http://schemas.microsoft.com/sharepoint/v3/contenttype/forms"/>
-  </ds:schemaRefs>
-</ds:datastoreItem>
-</file>
-
 <file path=customXml/itemProps4.xml><?xml version="1.0" encoding="utf-8"?>
-<ds:datastoreItem xmlns:ds="http://schemas.openxmlformats.org/officeDocument/2006/customXml" ds:itemID="{1D559510-6CEF-4E94-B5CF-45B089ECB300}">
+<ds:datastoreItem xmlns:ds="http://schemas.openxmlformats.org/officeDocument/2006/customXml" ds:itemID="{2F3C0737-F23B-4FA6-8617-B62633D0A04D}">
   <ds:schemaRefs>
     <ds:schemaRef ds:uri="http://schemas.openxmlformats.org/officeDocument/2006/bibliography"/>
   </ds:schemaRefs>

</xml_diff>

<commit_message>
Applied update 184 Clarified some things in readme about sql 2012 db
</commit_message>
<xml_diff>
--- a/Release Notes/Alloy Demo Site.docx
+++ b/Release Notes/Alloy Demo Site.docx
@@ -1,6 +1,6 @@
 
 <file path=word/document.xml><?xml version="1.0" encoding="utf-8"?>
-<w:document xmlns:wpc="http://schemas.microsoft.com/office/word/2010/wordprocessingCanvas" xmlns:cx="http://schemas.microsoft.com/office/drawing/2014/chartex" xmlns:cx1="http://schemas.microsoft.com/office/drawing/2015/9/8/chartex" xmlns:cx2="http://schemas.microsoft.com/office/drawing/2015/10/21/chartex" xmlns:cx3="http://schemas.microsoft.com/office/drawing/2016/5/9/chartex" xmlns:cx4="http://schemas.microsoft.com/office/drawing/2016/5/10/chartex" xmlns:cx5="http://schemas.microsoft.com/office/drawing/2016/5/11/chartex" xmlns:mc="http://schemas.openxmlformats.org/markup-compatibility/2006" xmlns:o="urn:schemas-microsoft-com:office:office" xmlns:r="http://schemas.openxmlformats.org/officeDocument/2006/relationships" xmlns:m="http://schemas.openxmlformats.org/officeDocument/2006/math" xmlns:v="urn:schemas-microsoft-com:vml" xmlns:wp14="http://schemas.microsoft.com/office/word/2010/wordprocessingDrawing" xmlns:wp="http://schemas.openxmlformats.org/drawingml/2006/wordprocessingDrawing" xmlns:w10="urn:schemas-microsoft-com:office:word" xmlns:w="http://schemas.openxmlformats.org/wordprocessingml/2006/main" xmlns:w14="http://schemas.microsoft.com/office/word/2010/wordml" xmlns:w15="http://schemas.microsoft.com/office/word/2012/wordml" xmlns:w16se="http://schemas.microsoft.com/office/word/2015/wordml/symex" xmlns:wpg="http://schemas.microsoft.com/office/word/2010/wordprocessingGroup" xmlns:wpi="http://schemas.microsoft.com/office/word/2010/wordprocessingInk" xmlns:wne="http://schemas.microsoft.com/office/word/2006/wordml" xmlns:wps="http://schemas.microsoft.com/office/word/2010/wordprocessingShape" mc:Ignorable="w14 w15 w16se wp14">
+<w:document xmlns:wpc="http://schemas.microsoft.com/office/word/2010/wordprocessingCanvas" xmlns:cx="http://schemas.microsoft.com/office/drawing/2014/chartex" xmlns:cx1="http://schemas.microsoft.com/office/drawing/2015/9/8/chartex" xmlns:cx2="http://schemas.microsoft.com/office/drawing/2015/10/21/chartex" xmlns:cx3="http://schemas.microsoft.com/office/drawing/2016/5/9/chartex" xmlns:cx4="http://schemas.microsoft.com/office/drawing/2016/5/10/chartex" xmlns:cx5="http://schemas.microsoft.com/office/drawing/2016/5/11/chartex" xmlns:cx6="http://schemas.microsoft.com/office/drawing/2016/5/12/chartex" xmlns:cx7="http://schemas.microsoft.com/office/drawing/2016/5/13/chartex" xmlns:cx8="http://schemas.microsoft.com/office/drawing/2016/5/14/chartex" xmlns:mc="http://schemas.openxmlformats.org/markup-compatibility/2006" xmlns:aink="http://schemas.microsoft.com/office/drawing/2016/ink" xmlns:am3d="http://schemas.microsoft.com/office/drawing/2017/model3d" xmlns:o="urn:schemas-microsoft-com:office:office" xmlns:r="http://schemas.openxmlformats.org/officeDocument/2006/relationships" xmlns:m="http://schemas.openxmlformats.org/officeDocument/2006/math" xmlns:v="urn:schemas-microsoft-com:vml" xmlns:wp14="http://schemas.microsoft.com/office/word/2010/wordprocessingDrawing" xmlns:wp="http://schemas.openxmlformats.org/drawingml/2006/wordprocessingDrawing" xmlns:w10="urn:schemas-microsoft-com:office:word" xmlns:w="http://schemas.openxmlformats.org/wordprocessingml/2006/main" xmlns:w14="http://schemas.microsoft.com/office/word/2010/wordml" xmlns:w15="http://schemas.microsoft.com/office/word/2012/wordml" xmlns:w16cid="http://schemas.microsoft.com/office/word/2016/wordml/cid" xmlns:w16se="http://schemas.microsoft.com/office/word/2015/wordml/symex" xmlns:wpg="http://schemas.microsoft.com/office/word/2010/wordprocessingGroup" xmlns:wpi="http://schemas.microsoft.com/office/word/2010/wordprocessingInk" xmlns:wne="http://schemas.microsoft.com/office/word/2006/wordml" xmlns:wps="http://schemas.microsoft.com/office/word/2010/wordprocessingShape" mc:Ignorable="w14 w15 w16se w16cid wp14">
   <w:body>
     <w:p>
       <w:pPr>
@@ -61,7 +61,43 @@
         <w:rPr>
           <w:i/>
         </w:rPr>
-        <w:t xml:space="preserve"> folder and can be used by after the following steps:</w:t>
+        <w:t xml:space="preserve"> folder </w:t>
+      </w:r>
+      <w:r>
+        <w:rPr>
+          <w:i/>
+        </w:rPr>
+        <w:t xml:space="preserve">with the name ‘EPiServerD_aefc3fcd’ </w:t>
+      </w:r>
+      <w:r>
+        <w:rPr>
+          <w:i/>
+        </w:rPr>
+        <w:t xml:space="preserve">and can be used </w:t>
+      </w:r>
+      <w:r>
+        <w:rPr>
+          <w:i/>
+        </w:rPr>
+        <w:t xml:space="preserve">by </w:t>
+      </w:r>
+      <w:r>
+        <w:rPr>
+          <w:i/>
+        </w:rPr>
+        <w:t>following</w:t>
+      </w:r>
+      <w:r>
+        <w:rPr>
+          <w:i/>
+        </w:rPr>
+        <w:t xml:space="preserve"> these</w:t>
+      </w:r>
+      <w:r>
+        <w:rPr>
+          <w:i/>
+        </w:rPr>
+        <w:t xml:space="preserve"> steps:</w:t>
       </w:r>
     </w:p>
     <w:p>
@@ -69,7 +105,7 @@
         <w:pStyle w:val="ListParagraph"/>
         <w:numPr>
           <w:ilvl w:val="0"/>
-          <w:numId w:val="17"/>
+          <w:numId w:val="18"/>
         </w:numPr>
         <w:rPr>
           <w:i/>
@@ -269,7 +305,29 @@
           <w:szCs w:val="20"/>
           <w:lang w:eastAsia="nl-NL"/>
         </w:rPr>
-        <w:t>Data Source=(LocalDb)\MSSqlLocalDB;AttachDbFilename=|DataDirectory|alloydemokit.mdf;Initial Catalog=alloydemokit;Connection Timeout=60;Integrated Security=True;MultipleActiveResultSets=True</w:t>
+        <w:t>Data Source=(LocalDb)\</w:t>
+      </w:r>
+      <w:proofErr w:type="gramStart"/>
+      <w:r>
+        <w:rPr>
+          <w:rFonts w:ascii="Consolas" w:eastAsia="Times New Roman" w:hAnsi="Consolas" w:cs="Courier New"/>
+          <w:color w:val="0000FF"/>
+          <w:sz w:val="20"/>
+          <w:szCs w:val="20"/>
+          <w:lang w:eastAsia="nl-NL"/>
+        </w:rPr>
+        <w:t>MSSqlLocalDB;AttachDbFilename</w:t>
+      </w:r>
+      <w:proofErr w:type="gramEnd"/>
+      <w:r>
+        <w:rPr>
+          <w:rFonts w:ascii="Consolas" w:eastAsia="Times New Roman" w:hAnsi="Consolas" w:cs="Courier New"/>
+          <w:color w:val="0000FF"/>
+          <w:sz w:val="20"/>
+          <w:szCs w:val="20"/>
+          <w:lang w:eastAsia="nl-NL"/>
+        </w:rPr>
+        <w:t>=|DataDirectory|EPiServerDB_aefc3fcd.mdf;Initial Catalog=alloydemokit;Connection Timeout=60;Integrated Security=True;MultipleActiveResultSets=True</w:t>
       </w:r>
       <w:r>
         <w:rPr>
@@ -349,17 +407,7 @@
           <w:szCs w:val="20"/>
           <w:lang w:eastAsia="nl-NL"/>
         </w:rPr>
-        <w:t> /</w:t>
-      </w:r>
-      <w:r>
-        <w:rPr>
-          <w:rFonts w:ascii="Consolas" w:eastAsia="Times New Roman" w:hAnsi="Consolas" w:cs="Courier New"/>
-          <w:color w:val="0000FF"/>
-          <w:sz w:val="20"/>
-          <w:szCs w:val="20"/>
-          <w:lang w:eastAsia="nl-NL"/>
-        </w:rPr>
-        <w:t>&gt;</w:t>
+        <w:t> /&gt;</w:t>
       </w:r>
     </w:p>
     <w:p>
@@ -367,7 +415,7 @@
         <w:pStyle w:val="ListParagraph"/>
         <w:numPr>
           <w:ilvl w:val="0"/>
-          <w:numId w:val="17"/>
+          <w:numId w:val="18"/>
         </w:numPr>
         <w:rPr>
           <w:i/>
@@ -392,65 +440,135 @@
           <w:i/>
         </w:rPr>
         <w:t xml:space="preserve"> section to v11.0</w:t>
+      </w:r>
+    </w:p>
+    <w:p>
+      <w:pPr>
+        <w:pStyle w:val="ListParagraph"/>
+        <w:numPr>
+          <w:ilvl w:val="0"/>
+          <w:numId w:val="18"/>
+        </w:numPr>
+        <w:rPr>
+          <w:i/>
+        </w:rPr>
+      </w:pPr>
+      <w:r>
+        <w:rPr>
+          <w:i/>
+        </w:rPr>
+        <w:t xml:space="preserve">Update the database to the latest </w:t>
+      </w:r>
+      <w:proofErr w:type="gramStart"/>
+      <w:r>
+        <w:rPr>
+          <w:i/>
+        </w:rPr>
+        <w:t>schema  by</w:t>
+      </w:r>
+      <w:proofErr w:type="gramEnd"/>
+      <w:r>
+        <w:rPr>
+          <w:i/>
+        </w:rPr>
+        <w:t xml:space="preserve"> using the Update-</w:t>
+      </w:r>
+      <w:proofErr w:type="spellStart"/>
+      <w:r>
+        <w:rPr>
+          <w:i/>
+        </w:rPr>
+        <w:t>EpiDatabase</w:t>
+      </w:r>
+      <w:proofErr w:type="spellEnd"/>
+      <w:r>
+        <w:rPr>
+          <w:i/>
+        </w:rPr>
+        <w:t xml:space="preserve"> function after updating to the latest Episerver packages. See the ‘Updating configuration and database schemas’ section on the page </w:t>
+      </w:r>
+      <w:hyperlink r:id="rId11" w:history="1">
+        <w:r>
+          <w:rPr>
+            <w:rStyle w:val="Hyperlink"/>
+          </w:rPr>
+          <w:t>https://world.episerver.com/documentation/Items/Installation-Instructions/Installing-Episerver-updates/</w:t>
+        </w:r>
+      </w:hyperlink>
+      <w:r>
+        <w:rPr>
+          <w:i/>
+        </w:rPr>
+        <w:t xml:space="preserve"> for more information</w:t>
+      </w:r>
+    </w:p>
+    <w:p>
+      <w:pPr>
+        <w:pStyle w:val="ListParagraph"/>
+        <w:ind w:left="720" w:firstLine="0"/>
+        <w:rPr>
+          <w:i/>
+        </w:rPr>
+      </w:pPr>
+    </w:p>
+    <w:p>
+      <w:pPr>
+        <w:rPr>
+          <w:i/>
+        </w:rPr>
+      </w:pPr>
+      <w:r>
+        <w:rPr>
+          <w:i/>
+        </w:rPr>
+        <w:t>Updated to latest version</w:t>
+      </w:r>
+      <w:r>
+        <w:rPr>
+          <w:i/>
+        </w:rPr>
+        <w:t xml:space="preserve"> 10.2 available as of 5 </w:t>
+      </w:r>
+      <w:proofErr w:type="gramStart"/>
+      <w:r>
+        <w:rPr>
+          <w:i/>
+        </w:rPr>
+        <w:t>December,</w:t>
+      </w:r>
+      <w:proofErr w:type="gramEnd"/>
+      <w:r>
+        <w:rPr>
+          <w:i/>
+        </w:rPr>
+        <w:t xml:space="preserve"> 2016</w:t>
+      </w:r>
+    </w:p>
+    <w:p>
+      <w:pPr>
+        <w:rPr>
+          <w:i/>
+        </w:rPr>
+      </w:pPr>
+      <w:r>
+        <w:rPr>
+          <w:i/>
+        </w:rPr>
+        <w:t>This is now targeting .NET Framework 4.6.</w:t>
+      </w:r>
+      <w:r>
+        <w:rPr>
+          <w:i/>
+        </w:rPr>
+        <w:t>1</w:t>
       </w:r>
       <w:bookmarkStart w:id="0" w:name="_GoBack"/>
       <w:bookmarkEnd w:id="0"/>
-    </w:p>
-    <w:p>
-      <w:pPr>
-        <w:pStyle w:val="ListParagraph"/>
-        <w:numPr>
-          <w:ilvl w:val="0"/>
-          <w:numId w:val="17"/>
-        </w:numPr>
+      <w:r>
         <w:rPr>
           <w:i/>
         </w:rPr>
-      </w:pPr>
-      <w:r>
-        <w:rPr>
-          <w:i/>
-        </w:rPr>
-        <w:t>Update the database to the latest version</w:t>
-      </w:r>
-    </w:p>
-    <w:p>
-      <w:pPr>
-        <w:rPr>
-          <w:i/>
-        </w:rPr>
-      </w:pPr>
-    </w:p>
-    <w:p>
-      <w:pPr>
-        <w:rPr>
-          <w:i/>
-        </w:rPr>
-      </w:pPr>
-      <w:r>
-        <w:rPr>
-          <w:i/>
-        </w:rPr>
-        <w:t>Updated to latest version</w:t>
-      </w:r>
-      <w:r>
-        <w:rPr>
-          <w:i/>
-        </w:rPr>
-        <w:t xml:space="preserve"> 10.2 available as of 5 December, 2016</w:t>
-      </w:r>
-    </w:p>
-    <w:p>
-      <w:pPr>
-        <w:rPr>
-          <w:i/>
-        </w:rPr>
-      </w:pPr>
-      <w:r>
-        <w:rPr>
-          <w:i/>
-        </w:rPr>
-        <w:t>This is now targeting .NET Framework 4.6.2 and using MVC 5</w:t>
+        <w:t xml:space="preserve"> and using MVC 5</w:t>
       </w:r>
     </w:p>
     <w:p>
@@ -1041,6 +1159,7 @@
         <w:rPr>
           <w:rFonts w:eastAsia="Times New Roman"/>
         </w:rPr>
+        <w:lastRenderedPageBreak/>
         <w:t>Note:  Due to known problem trying to install another connector, it was deemed easier to have no Marketing Automation connectors and let the developer decide which one they wanted to install.</w:t>
       </w:r>
     </w:p>
@@ -1055,7 +1174,6 @@
         <w:rPr>
           <w:rFonts w:eastAsia="Times New Roman"/>
         </w:rPr>
-        <w:lastRenderedPageBreak/>
         <w:t>Currently Not Supported Add-ons</w:t>
       </w:r>
     </w:p>
@@ -1339,15 +1457,7 @@
       </w:r>
       <w:proofErr w:type="spellEnd"/>
       <w:r>
-        <w:t xml:space="preserve"> (e.g. </w:t>
-      </w:r>
-      <w:proofErr w:type="spellStart"/>
-      <w:r>
-        <w:t>epiadmin</w:t>
-      </w:r>
-      <w:proofErr w:type="spellEnd"/>
-      <w:r>
-        <w:t>)</w:t>
+        <w:t xml:space="preserve"> (e.g. epiadmin)</w:t>
       </w:r>
     </w:p>
     <w:p>
@@ -1383,15 +1493,7 @@
         </w:numPr>
       </w:pPr>
       <w:r>
-        <w:t xml:space="preserve">Content collaboration conversations between </w:t>
-      </w:r>
-      <w:proofErr w:type="spellStart"/>
-      <w:r>
-        <w:t>epiadmin</w:t>
-      </w:r>
-      <w:proofErr w:type="spellEnd"/>
-      <w:r>
-        <w:t xml:space="preserve"> and </w:t>
+        <w:t xml:space="preserve">Content collaboration conversations between epiadmin and </w:t>
       </w:r>
       <w:proofErr w:type="spellStart"/>
       <w:r>
@@ -1550,7 +1652,7 @@
                     <pic:cNvPicPr/>
                   </pic:nvPicPr>
                   <pic:blipFill>
-                    <a:blip r:embed="rId11"/>
+                    <a:blip r:embed="rId12"/>
                     <a:stretch>
                       <a:fillRect/>
                     </a:stretch>
@@ -1738,7 +1840,7 @@
       <w:r>
         <w:t xml:space="preserve">There is a new Weather block that uses the references Weather Service project to retrieve live weather data.  You will need to supply a city and country name for the service to retrieve that location.  Currently it is using WeatherServiceX.NET so you may need to check the exact city/country name from their web site - </w:t>
       </w:r>
-      <w:hyperlink r:id="rId12" w:history="1">
+      <w:hyperlink r:id="rId13" w:history="1">
         <w:r>
           <w:rPr>
             <w:rStyle w:val="Hyperlink"/>
@@ -1773,19 +1875,11 @@
     <w:p/>
     <w:p>
       <w:r>
-        <w:t xml:space="preserve">Thanks to Mark </w:t>
-      </w:r>
-      <w:proofErr w:type="spellStart"/>
-      <w:r>
-        <w:t>Everard</w:t>
-      </w:r>
-      <w:proofErr w:type="spellEnd"/>
-      <w:r>
-        <w:t xml:space="preserve"> and the team at Marie Curie for coming up with an icon set that they have open sourced.  If you wind up using these in a live project maybe you may want to donate back to them.</w:t>
-      </w:r>
-    </w:p>
-    <w:p>
-      <w:hyperlink r:id="rId13" w:history="1">
+        <w:t>Thanks to Mark Everard and the team at Marie Curie for coming up with an icon set that they have open sourced.  If you wind up using these in a live project maybe you may want to donate back to them.</w:t>
+      </w:r>
+    </w:p>
+    <w:p>
+      <w:hyperlink r:id="rId14" w:history="1">
         <w:r>
           <w:rPr>
             <w:rStyle w:val="Hyperlink"/>
@@ -1823,7 +1917,7 @@
           <w:numId w:val="13"/>
         </w:numPr>
       </w:pPr>
-      <w:hyperlink r:id="rId14" w:history="1">
+      <w:hyperlink r:id="rId15" w:history="1">
         <w:r>
           <w:rPr>
             <w:rStyle w:val="Hyperlink"/>
@@ -1864,7 +1958,7 @@
           <w:rStyle w:val="Hyperlink"/>
         </w:rPr>
       </w:pPr>
-      <w:hyperlink r:id="rId15" w:history="1">
+      <w:hyperlink r:id="rId16" w:history="1">
         <w:r>
           <w:rPr>
             <w:rStyle w:val="Hyperlink"/>
@@ -1893,7 +1987,7 @@
           <w:numId w:val="13"/>
         </w:numPr>
       </w:pPr>
-      <w:hyperlink r:id="rId16" w:history="1">
+      <w:hyperlink r:id="rId17" w:history="1">
         <w:r>
           <w:rPr>
             <w:rStyle w:val="Hyperlink"/>
@@ -1994,7 +2088,7 @@
                     <pic:cNvPicPr/>
                   </pic:nvPicPr>
                   <pic:blipFill>
-                    <a:blip r:embed="rId17"/>
+                    <a:blip r:embed="rId18"/>
                     <a:stretch>
                       <a:fillRect/>
                     </a:stretch>
@@ -2046,7 +2140,7 @@
           <w:numId w:val="13"/>
         </w:numPr>
       </w:pPr>
-      <w:hyperlink r:id="rId18" w:history="1">
+      <w:hyperlink r:id="rId19" w:history="1">
         <w:r>
           <w:rPr>
             <w:rStyle w:val="Hyperlink"/>
@@ -2138,7 +2232,7 @@
                     <pic:cNvPicPr/>
                   </pic:nvPicPr>
                   <pic:blipFill>
-                    <a:blip r:embed="rId19"/>
+                    <a:blip r:embed="rId20"/>
                     <a:stretch>
                       <a:fillRect/>
                     </a:stretch>
@@ -2203,7 +2297,7 @@
                     </pic:cNvPicPr>
                   </pic:nvPicPr>
                   <pic:blipFill>
-                    <a:blip r:embed="rId20">
+                    <a:blip r:embed="rId21">
                       <a:extLst>
                         <a:ext uri="{28A0092B-C50C-407E-A947-70E740481C1C}">
                           <a14:useLocalDpi xmlns:a14="http://schemas.microsoft.com/office/drawing/2010/main" val="0"/>
@@ -2259,7 +2353,7 @@
         </w:numPr>
         <w:ind w:left="2520"/>
       </w:pPr>
-      <w:hyperlink r:id="rId21" w:history="1">
+      <w:hyperlink r:id="rId22" w:history="1">
         <w:r>
           <w:rPr>
             <w:rStyle w:val="Hyperlink"/>
@@ -2369,7 +2463,7 @@
         <w:lastRenderedPageBreak/>
         <w:t xml:space="preserve">Additional info: </w:t>
       </w:r>
-      <w:hyperlink r:id="rId22" w:history="1">
+      <w:hyperlink r:id="rId23" w:history="1">
         <w:r>
           <w:rPr>
             <w:rStyle w:val="Hyperlink"/>
@@ -2833,13 +2927,8 @@
         </w:numPr>
       </w:pPr>
       <w:r>
-        <w:t xml:space="preserve">U: </w:t>
-      </w:r>
-      <w:proofErr w:type="spellStart"/>
-      <w:r>
-        <w:t>epiadmin</w:t>
-      </w:r>
-      <w:proofErr w:type="spellEnd"/>
+        <w:t>U: epiadmin</w:t>
+      </w:r>
     </w:p>
     <w:p>
       <w:pPr>
@@ -3064,7 +3153,7 @@
         <w:ind w:left="1440"/>
         <w:contextualSpacing/>
       </w:pPr>
-      <w:hyperlink r:id="rId23" w:history="1">
+      <w:hyperlink r:id="rId24" w:history="1">
         <w:r>
           <w:rPr>
             <w:rStyle w:val="Hyperlink"/>
@@ -3102,10 +3191,10 @@
     <w:p/>
     <w:p/>
     <w:sectPr>
-      <w:headerReference w:type="default" r:id="rId24"/>
-      <w:footerReference w:type="default" r:id="rId25"/>
-      <w:headerReference w:type="first" r:id="rId26"/>
-      <w:footerReference w:type="first" r:id="rId27"/>
+      <w:headerReference w:type="default" r:id="rId25"/>
+      <w:footerReference w:type="default" r:id="rId26"/>
+      <w:headerReference w:type="first" r:id="rId27"/>
+      <w:footerReference w:type="first" r:id="rId28"/>
       <w:pgSz w:w="11907" w:h="16839" w:code="9"/>
       <w:pgMar w:top="1440" w:right="1440" w:bottom="1440" w:left="1440" w:header="340" w:footer="624" w:gutter="0"/>
       <w:cols w:space="720"/>
@@ -3117,7 +3206,7 @@
 </file>
 
 <file path=word/endnotes.xml><?xml version="1.0" encoding="utf-8"?>
-<w:endnotes xmlns:wpc="http://schemas.microsoft.com/office/word/2010/wordprocessingCanvas" xmlns:cx="http://schemas.microsoft.com/office/drawing/2014/chartex" xmlns:cx1="http://schemas.microsoft.com/office/drawing/2015/9/8/chartex" xmlns:cx2="http://schemas.microsoft.com/office/drawing/2015/10/21/chartex" xmlns:cx3="http://schemas.microsoft.com/office/drawing/2016/5/9/chartex" xmlns:cx4="http://schemas.microsoft.com/office/drawing/2016/5/10/chartex" xmlns:cx5="http://schemas.microsoft.com/office/drawing/2016/5/11/chartex" xmlns:mc="http://schemas.openxmlformats.org/markup-compatibility/2006" xmlns:o="urn:schemas-microsoft-com:office:office" xmlns:r="http://schemas.openxmlformats.org/officeDocument/2006/relationships" xmlns:m="http://schemas.openxmlformats.org/officeDocument/2006/math" xmlns:v="urn:schemas-microsoft-com:vml" xmlns:wp14="http://schemas.microsoft.com/office/word/2010/wordprocessingDrawing" xmlns:wp="http://schemas.openxmlformats.org/drawingml/2006/wordprocessingDrawing" xmlns:w10="urn:schemas-microsoft-com:office:word" xmlns:w="http://schemas.openxmlformats.org/wordprocessingml/2006/main" xmlns:w14="http://schemas.microsoft.com/office/word/2010/wordml" xmlns:w15="http://schemas.microsoft.com/office/word/2012/wordml" xmlns:w16se="http://schemas.microsoft.com/office/word/2015/wordml/symex" xmlns:wpg="http://schemas.microsoft.com/office/word/2010/wordprocessingGroup" xmlns:wpi="http://schemas.microsoft.com/office/word/2010/wordprocessingInk" xmlns:wne="http://schemas.microsoft.com/office/word/2006/wordml" xmlns:wps="http://schemas.microsoft.com/office/word/2010/wordprocessingShape" mc:Ignorable="w14 w15 w16se wp14">
+<w:endnotes xmlns:wpc="http://schemas.microsoft.com/office/word/2010/wordprocessingCanvas" xmlns:cx="http://schemas.microsoft.com/office/drawing/2014/chartex" xmlns:cx1="http://schemas.microsoft.com/office/drawing/2015/9/8/chartex" xmlns:cx2="http://schemas.microsoft.com/office/drawing/2015/10/21/chartex" xmlns:cx3="http://schemas.microsoft.com/office/drawing/2016/5/9/chartex" xmlns:cx4="http://schemas.microsoft.com/office/drawing/2016/5/10/chartex" xmlns:cx5="http://schemas.microsoft.com/office/drawing/2016/5/11/chartex" xmlns:cx6="http://schemas.microsoft.com/office/drawing/2016/5/12/chartex" xmlns:cx7="http://schemas.microsoft.com/office/drawing/2016/5/13/chartex" xmlns:cx8="http://schemas.microsoft.com/office/drawing/2016/5/14/chartex" xmlns:mc="http://schemas.openxmlformats.org/markup-compatibility/2006" xmlns:aink="http://schemas.microsoft.com/office/drawing/2016/ink" xmlns:am3d="http://schemas.microsoft.com/office/drawing/2017/model3d" xmlns:o="urn:schemas-microsoft-com:office:office" xmlns:r="http://schemas.openxmlformats.org/officeDocument/2006/relationships" xmlns:m="http://schemas.openxmlformats.org/officeDocument/2006/math" xmlns:v="urn:schemas-microsoft-com:vml" xmlns:wp14="http://schemas.microsoft.com/office/word/2010/wordprocessingDrawing" xmlns:wp="http://schemas.openxmlformats.org/drawingml/2006/wordprocessingDrawing" xmlns:w10="urn:schemas-microsoft-com:office:word" xmlns:w="http://schemas.openxmlformats.org/wordprocessingml/2006/main" xmlns:w14="http://schemas.microsoft.com/office/word/2010/wordml" xmlns:w15="http://schemas.microsoft.com/office/word/2012/wordml" xmlns:w16cid="http://schemas.microsoft.com/office/word/2016/wordml/cid" xmlns:w16se="http://schemas.microsoft.com/office/word/2015/wordml/symex" xmlns:wpg="http://schemas.microsoft.com/office/word/2010/wordprocessingGroup" xmlns:wpi="http://schemas.microsoft.com/office/word/2010/wordprocessingInk" xmlns:wne="http://schemas.microsoft.com/office/word/2006/wordml" xmlns:wps="http://schemas.microsoft.com/office/word/2010/wordprocessingShape" mc:Ignorable="w14 w15 w16se w16cid wp14">
   <w:endnote w:type="separator" w:id="-1">
     <w:p>
       <w:r>
@@ -3136,7 +3225,7 @@
 </file>
 
 <file path=word/footer1.xml><?xml version="1.0" encoding="utf-8"?>
-<w:ftr xmlns:wpc="http://schemas.microsoft.com/office/word/2010/wordprocessingCanvas" xmlns:cx="http://schemas.microsoft.com/office/drawing/2014/chartex" xmlns:cx1="http://schemas.microsoft.com/office/drawing/2015/9/8/chartex" xmlns:cx2="http://schemas.microsoft.com/office/drawing/2015/10/21/chartex" xmlns:cx3="http://schemas.microsoft.com/office/drawing/2016/5/9/chartex" xmlns:cx4="http://schemas.microsoft.com/office/drawing/2016/5/10/chartex" xmlns:cx5="http://schemas.microsoft.com/office/drawing/2016/5/11/chartex" xmlns:mc="http://schemas.openxmlformats.org/markup-compatibility/2006" xmlns:o="urn:schemas-microsoft-com:office:office" xmlns:r="http://schemas.openxmlformats.org/officeDocument/2006/relationships" xmlns:m="http://schemas.openxmlformats.org/officeDocument/2006/math" xmlns:v="urn:schemas-microsoft-com:vml" xmlns:wp14="http://schemas.microsoft.com/office/word/2010/wordprocessingDrawing" xmlns:wp="http://schemas.openxmlformats.org/drawingml/2006/wordprocessingDrawing" xmlns:w10="urn:schemas-microsoft-com:office:word" xmlns:w="http://schemas.openxmlformats.org/wordprocessingml/2006/main" xmlns:w14="http://schemas.microsoft.com/office/word/2010/wordml" xmlns:w15="http://schemas.microsoft.com/office/word/2012/wordml" xmlns:w16se="http://schemas.microsoft.com/office/word/2015/wordml/symex" xmlns:wpg="http://schemas.microsoft.com/office/word/2010/wordprocessingGroup" xmlns:wpi="http://schemas.microsoft.com/office/word/2010/wordprocessingInk" xmlns:wne="http://schemas.microsoft.com/office/word/2006/wordml" xmlns:wps="http://schemas.microsoft.com/office/word/2010/wordprocessingShape" mc:Ignorable="w14 w15 w16se wp14">
+<w:ftr xmlns:wpc="http://schemas.microsoft.com/office/word/2010/wordprocessingCanvas" xmlns:cx="http://schemas.microsoft.com/office/drawing/2014/chartex" xmlns:cx1="http://schemas.microsoft.com/office/drawing/2015/9/8/chartex" xmlns:cx2="http://schemas.microsoft.com/office/drawing/2015/10/21/chartex" xmlns:cx3="http://schemas.microsoft.com/office/drawing/2016/5/9/chartex" xmlns:cx4="http://schemas.microsoft.com/office/drawing/2016/5/10/chartex" xmlns:cx5="http://schemas.microsoft.com/office/drawing/2016/5/11/chartex" xmlns:cx6="http://schemas.microsoft.com/office/drawing/2016/5/12/chartex" xmlns:cx7="http://schemas.microsoft.com/office/drawing/2016/5/13/chartex" xmlns:cx8="http://schemas.microsoft.com/office/drawing/2016/5/14/chartex" xmlns:mc="http://schemas.openxmlformats.org/markup-compatibility/2006" xmlns:aink="http://schemas.microsoft.com/office/drawing/2016/ink" xmlns:am3d="http://schemas.microsoft.com/office/drawing/2017/model3d" xmlns:o="urn:schemas-microsoft-com:office:office" xmlns:r="http://schemas.openxmlformats.org/officeDocument/2006/relationships" xmlns:m="http://schemas.openxmlformats.org/officeDocument/2006/math" xmlns:v="urn:schemas-microsoft-com:vml" xmlns:wp14="http://schemas.microsoft.com/office/word/2010/wordprocessingDrawing" xmlns:wp="http://schemas.openxmlformats.org/drawingml/2006/wordprocessingDrawing" xmlns:w10="urn:schemas-microsoft-com:office:word" xmlns:w="http://schemas.openxmlformats.org/wordprocessingml/2006/main" xmlns:w14="http://schemas.microsoft.com/office/word/2010/wordml" xmlns:w15="http://schemas.microsoft.com/office/word/2012/wordml" xmlns:w16cid="http://schemas.microsoft.com/office/word/2016/wordml/cid" xmlns:w16se="http://schemas.microsoft.com/office/word/2015/wordml/symex" xmlns:wpg="http://schemas.microsoft.com/office/word/2010/wordprocessingGroup" xmlns:wpi="http://schemas.microsoft.com/office/word/2010/wordprocessingInk" xmlns:wne="http://schemas.microsoft.com/office/word/2006/wordml" xmlns:wps="http://schemas.microsoft.com/office/word/2010/wordprocessingShape" mc:Ignorable="w14 w15 w16se w16cid wp14">
   <w:p>
     <w:pPr>
       <w:pStyle w:val="Footer"/>
@@ -3202,7 +3291,7 @@
 </file>
 
 <file path=word/footer2.xml><?xml version="1.0" encoding="utf-8"?>
-<w:ftr xmlns:wpc="http://schemas.microsoft.com/office/word/2010/wordprocessingCanvas" xmlns:cx="http://schemas.microsoft.com/office/drawing/2014/chartex" xmlns:cx1="http://schemas.microsoft.com/office/drawing/2015/9/8/chartex" xmlns:cx2="http://schemas.microsoft.com/office/drawing/2015/10/21/chartex" xmlns:cx3="http://schemas.microsoft.com/office/drawing/2016/5/9/chartex" xmlns:cx4="http://schemas.microsoft.com/office/drawing/2016/5/10/chartex" xmlns:cx5="http://schemas.microsoft.com/office/drawing/2016/5/11/chartex" xmlns:mc="http://schemas.openxmlformats.org/markup-compatibility/2006" xmlns:o="urn:schemas-microsoft-com:office:office" xmlns:r="http://schemas.openxmlformats.org/officeDocument/2006/relationships" xmlns:m="http://schemas.openxmlformats.org/officeDocument/2006/math" xmlns:v="urn:schemas-microsoft-com:vml" xmlns:wp14="http://schemas.microsoft.com/office/word/2010/wordprocessingDrawing" xmlns:wp="http://schemas.openxmlformats.org/drawingml/2006/wordprocessingDrawing" xmlns:w10="urn:schemas-microsoft-com:office:word" xmlns:w="http://schemas.openxmlformats.org/wordprocessingml/2006/main" xmlns:w14="http://schemas.microsoft.com/office/word/2010/wordml" xmlns:w15="http://schemas.microsoft.com/office/word/2012/wordml" xmlns:w16se="http://schemas.microsoft.com/office/word/2015/wordml/symex" xmlns:wpg="http://schemas.microsoft.com/office/word/2010/wordprocessingGroup" xmlns:wpi="http://schemas.microsoft.com/office/word/2010/wordprocessingInk" xmlns:wne="http://schemas.microsoft.com/office/word/2006/wordml" xmlns:wps="http://schemas.microsoft.com/office/word/2010/wordprocessingShape" mc:Ignorable="w14 w15 w16se wp14">
+<w:ftr xmlns:wpc="http://schemas.microsoft.com/office/word/2010/wordprocessingCanvas" xmlns:cx="http://schemas.microsoft.com/office/drawing/2014/chartex" xmlns:cx1="http://schemas.microsoft.com/office/drawing/2015/9/8/chartex" xmlns:cx2="http://schemas.microsoft.com/office/drawing/2015/10/21/chartex" xmlns:cx3="http://schemas.microsoft.com/office/drawing/2016/5/9/chartex" xmlns:cx4="http://schemas.microsoft.com/office/drawing/2016/5/10/chartex" xmlns:cx5="http://schemas.microsoft.com/office/drawing/2016/5/11/chartex" xmlns:cx6="http://schemas.microsoft.com/office/drawing/2016/5/12/chartex" xmlns:cx7="http://schemas.microsoft.com/office/drawing/2016/5/13/chartex" xmlns:cx8="http://schemas.microsoft.com/office/drawing/2016/5/14/chartex" xmlns:mc="http://schemas.openxmlformats.org/markup-compatibility/2006" xmlns:aink="http://schemas.microsoft.com/office/drawing/2016/ink" xmlns:am3d="http://schemas.microsoft.com/office/drawing/2017/model3d" xmlns:o="urn:schemas-microsoft-com:office:office" xmlns:r="http://schemas.openxmlformats.org/officeDocument/2006/relationships" xmlns:m="http://schemas.openxmlformats.org/officeDocument/2006/math" xmlns:v="urn:schemas-microsoft-com:vml" xmlns:wp14="http://schemas.microsoft.com/office/word/2010/wordprocessingDrawing" xmlns:wp="http://schemas.openxmlformats.org/drawingml/2006/wordprocessingDrawing" xmlns:w10="urn:schemas-microsoft-com:office:word" xmlns:w="http://schemas.openxmlformats.org/wordprocessingml/2006/main" xmlns:w14="http://schemas.microsoft.com/office/word/2010/wordml" xmlns:w15="http://schemas.microsoft.com/office/word/2012/wordml" xmlns:w16cid="http://schemas.microsoft.com/office/word/2016/wordml/cid" xmlns:w16se="http://schemas.microsoft.com/office/word/2015/wordml/symex" xmlns:wpg="http://schemas.microsoft.com/office/word/2010/wordprocessingGroup" xmlns:wpi="http://schemas.microsoft.com/office/word/2010/wordprocessingInk" xmlns:wne="http://schemas.microsoft.com/office/word/2006/wordml" xmlns:wps="http://schemas.microsoft.com/office/word/2010/wordprocessingShape" mc:Ignorable="w14 w15 w16se w16cid wp14">
   <w:p>
     <w:pPr>
       <w:pStyle w:val="Footer"/>
@@ -3272,7 +3361,7 @@
 </file>
 
 <file path=word/footnotes.xml><?xml version="1.0" encoding="utf-8"?>
-<w:footnotes xmlns:wpc="http://schemas.microsoft.com/office/word/2010/wordprocessingCanvas" xmlns:cx="http://schemas.microsoft.com/office/drawing/2014/chartex" xmlns:cx1="http://schemas.microsoft.com/office/drawing/2015/9/8/chartex" xmlns:cx2="http://schemas.microsoft.com/office/drawing/2015/10/21/chartex" xmlns:cx3="http://schemas.microsoft.com/office/drawing/2016/5/9/chartex" xmlns:cx4="http://schemas.microsoft.com/office/drawing/2016/5/10/chartex" xmlns:cx5="http://schemas.microsoft.com/office/drawing/2016/5/11/chartex" xmlns:mc="http://schemas.openxmlformats.org/markup-compatibility/2006" xmlns:o="urn:schemas-microsoft-com:office:office" xmlns:r="http://schemas.openxmlformats.org/officeDocument/2006/relationships" xmlns:m="http://schemas.openxmlformats.org/officeDocument/2006/math" xmlns:v="urn:schemas-microsoft-com:vml" xmlns:wp14="http://schemas.microsoft.com/office/word/2010/wordprocessingDrawing" xmlns:wp="http://schemas.openxmlformats.org/drawingml/2006/wordprocessingDrawing" xmlns:w10="urn:schemas-microsoft-com:office:word" xmlns:w="http://schemas.openxmlformats.org/wordprocessingml/2006/main" xmlns:w14="http://schemas.microsoft.com/office/word/2010/wordml" xmlns:w15="http://schemas.microsoft.com/office/word/2012/wordml" xmlns:w16se="http://schemas.microsoft.com/office/word/2015/wordml/symex" xmlns:wpg="http://schemas.microsoft.com/office/word/2010/wordprocessingGroup" xmlns:wpi="http://schemas.microsoft.com/office/word/2010/wordprocessingInk" xmlns:wne="http://schemas.microsoft.com/office/word/2006/wordml" xmlns:wps="http://schemas.microsoft.com/office/word/2010/wordprocessingShape" mc:Ignorable="w14 w15 w16se wp14">
+<w:footnotes xmlns:wpc="http://schemas.microsoft.com/office/word/2010/wordprocessingCanvas" xmlns:cx="http://schemas.microsoft.com/office/drawing/2014/chartex" xmlns:cx1="http://schemas.microsoft.com/office/drawing/2015/9/8/chartex" xmlns:cx2="http://schemas.microsoft.com/office/drawing/2015/10/21/chartex" xmlns:cx3="http://schemas.microsoft.com/office/drawing/2016/5/9/chartex" xmlns:cx4="http://schemas.microsoft.com/office/drawing/2016/5/10/chartex" xmlns:cx5="http://schemas.microsoft.com/office/drawing/2016/5/11/chartex" xmlns:cx6="http://schemas.microsoft.com/office/drawing/2016/5/12/chartex" xmlns:cx7="http://schemas.microsoft.com/office/drawing/2016/5/13/chartex" xmlns:cx8="http://schemas.microsoft.com/office/drawing/2016/5/14/chartex" xmlns:mc="http://schemas.openxmlformats.org/markup-compatibility/2006" xmlns:aink="http://schemas.microsoft.com/office/drawing/2016/ink" xmlns:am3d="http://schemas.microsoft.com/office/drawing/2017/model3d" xmlns:o="urn:schemas-microsoft-com:office:office" xmlns:r="http://schemas.openxmlformats.org/officeDocument/2006/relationships" xmlns:m="http://schemas.openxmlformats.org/officeDocument/2006/math" xmlns:v="urn:schemas-microsoft-com:vml" xmlns:wp14="http://schemas.microsoft.com/office/word/2010/wordprocessingDrawing" xmlns:wp="http://schemas.openxmlformats.org/drawingml/2006/wordprocessingDrawing" xmlns:w10="urn:schemas-microsoft-com:office:word" xmlns:w="http://schemas.openxmlformats.org/wordprocessingml/2006/main" xmlns:w14="http://schemas.microsoft.com/office/word/2010/wordml" xmlns:w15="http://schemas.microsoft.com/office/word/2012/wordml" xmlns:w16cid="http://schemas.microsoft.com/office/word/2016/wordml/cid" xmlns:w16se="http://schemas.microsoft.com/office/word/2015/wordml/symex" xmlns:wpg="http://schemas.microsoft.com/office/word/2010/wordprocessingGroup" xmlns:wpi="http://schemas.microsoft.com/office/word/2010/wordprocessingInk" xmlns:wne="http://schemas.microsoft.com/office/word/2006/wordml" xmlns:wps="http://schemas.microsoft.com/office/word/2010/wordprocessingShape" mc:Ignorable="w14 w15 w16se w16cid wp14">
   <w:footnote w:type="separator" w:id="-1">
     <w:p>
       <w:r>
@@ -3291,7 +3380,7 @@
 </file>
 
 <file path=word/header1.xml><?xml version="1.0" encoding="utf-8"?>
-<w:hdr xmlns:wpc="http://schemas.microsoft.com/office/word/2010/wordprocessingCanvas" xmlns:cx="http://schemas.microsoft.com/office/drawing/2014/chartex" xmlns:cx1="http://schemas.microsoft.com/office/drawing/2015/9/8/chartex" xmlns:cx2="http://schemas.microsoft.com/office/drawing/2015/10/21/chartex" xmlns:cx3="http://schemas.microsoft.com/office/drawing/2016/5/9/chartex" xmlns:cx4="http://schemas.microsoft.com/office/drawing/2016/5/10/chartex" xmlns:cx5="http://schemas.microsoft.com/office/drawing/2016/5/11/chartex" xmlns:mc="http://schemas.openxmlformats.org/markup-compatibility/2006" xmlns:o="urn:schemas-microsoft-com:office:office" xmlns:r="http://schemas.openxmlformats.org/officeDocument/2006/relationships" xmlns:m="http://schemas.openxmlformats.org/officeDocument/2006/math" xmlns:v="urn:schemas-microsoft-com:vml" xmlns:wp14="http://schemas.microsoft.com/office/word/2010/wordprocessingDrawing" xmlns:wp="http://schemas.openxmlformats.org/drawingml/2006/wordprocessingDrawing" xmlns:w10="urn:schemas-microsoft-com:office:word" xmlns:w="http://schemas.openxmlformats.org/wordprocessingml/2006/main" xmlns:w14="http://schemas.microsoft.com/office/word/2010/wordml" xmlns:w15="http://schemas.microsoft.com/office/word/2012/wordml" xmlns:w16se="http://schemas.microsoft.com/office/word/2015/wordml/symex" xmlns:wpg="http://schemas.microsoft.com/office/word/2010/wordprocessingGroup" xmlns:wpi="http://schemas.microsoft.com/office/word/2010/wordprocessingInk" xmlns:wne="http://schemas.microsoft.com/office/word/2006/wordml" xmlns:wps="http://schemas.microsoft.com/office/word/2010/wordprocessingShape" mc:Ignorable="w14 w15 w16se wp14">
+<w:hdr xmlns:wpc="http://schemas.microsoft.com/office/word/2010/wordprocessingCanvas" xmlns:cx="http://schemas.microsoft.com/office/drawing/2014/chartex" xmlns:cx1="http://schemas.microsoft.com/office/drawing/2015/9/8/chartex" xmlns:cx2="http://schemas.microsoft.com/office/drawing/2015/10/21/chartex" xmlns:cx3="http://schemas.microsoft.com/office/drawing/2016/5/9/chartex" xmlns:cx4="http://schemas.microsoft.com/office/drawing/2016/5/10/chartex" xmlns:cx5="http://schemas.microsoft.com/office/drawing/2016/5/11/chartex" xmlns:cx6="http://schemas.microsoft.com/office/drawing/2016/5/12/chartex" xmlns:cx7="http://schemas.microsoft.com/office/drawing/2016/5/13/chartex" xmlns:cx8="http://schemas.microsoft.com/office/drawing/2016/5/14/chartex" xmlns:mc="http://schemas.openxmlformats.org/markup-compatibility/2006" xmlns:aink="http://schemas.microsoft.com/office/drawing/2016/ink" xmlns:am3d="http://schemas.microsoft.com/office/drawing/2017/model3d" xmlns:o="urn:schemas-microsoft-com:office:office" xmlns:r="http://schemas.openxmlformats.org/officeDocument/2006/relationships" xmlns:m="http://schemas.openxmlformats.org/officeDocument/2006/math" xmlns:v="urn:schemas-microsoft-com:vml" xmlns:wp14="http://schemas.microsoft.com/office/word/2010/wordprocessingDrawing" xmlns:wp="http://schemas.openxmlformats.org/drawingml/2006/wordprocessingDrawing" xmlns:w10="urn:schemas-microsoft-com:office:word" xmlns:w="http://schemas.openxmlformats.org/wordprocessingml/2006/main" xmlns:w14="http://schemas.microsoft.com/office/word/2010/wordml" xmlns:w15="http://schemas.microsoft.com/office/word/2012/wordml" xmlns:w16cid="http://schemas.microsoft.com/office/word/2016/wordml/cid" xmlns:w16se="http://schemas.microsoft.com/office/word/2015/wordml/symex" xmlns:wpg="http://schemas.microsoft.com/office/word/2010/wordprocessingGroup" xmlns:wpi="http://schemas.microsoft.com/office/word/2010/wordprocessingInk" xmlns:wne="http://schemas.microsoft.com/office/word/2006/wordml" xmlns:wps="http://schemas.microsoft.com/office/word/2010/wordprocessingShape" mc:Ignorable="w14 w15 w16se w16cid wp14">
   <w:tbl>
     <w:tblPr>
       <w:tblStyle w:val="TableGrid"/>
@@ -3609,7 +3698,7 @@
 </file>
 
 <file path=word/header2.xml><?xml version="1.0" encoding="utf-8"?>
-<w:hdr xmlns:wpc="http://schemas.microsoft.com/office/word/2010/wordprocessingCanvas" xmlns:cx="http://schemas.microsoft.com/office/drawing/2014/chartex" xmlns:cx1="http://schemas.microsoft.com/office/drawing/2015/9/8/chartex" xmlns:cx2="http://schemas.microsoft.com/office/drawing/2015/10/21/chartex" xmlns:cx3="http://schemas.microsoft.com/office/drawing/2016/5/9/chartex" xmlns:cx4="http://schemas.microsoft.com/office/drawing/2016/5/10/chartex" xmlns:cx5="http://schemas.microsoft.com/office/drawing/2016/5/11/chartex" xmlns:mc="http://schemas.openxmlformats.org/markup-compatibility/2006" xmlns:o="urn:schemas-microsoft-com:office:office" xmlns:r="http://schemas.openxmlformats.org/officeDocument/2006/relationships" xmlns:m="http://schemas.openxmlformats.org/officeDocument/2006/math" xmlns:v="urn:schemas-microsoft-com:vml" xmlns:wp14="http://schemas.microsoft.com/office/word/2010/wordprocessingDrawing" xmlns:wp="http://schemas.openxmlformats.org/drawingml/2006/wordprocessingDrawing" xmlns:w10="urn:schemas-microsoft-com:office:word" xmlns:w="http://schemas.openxmlformats.org/wordprocessingml/2006/main" xmlns:w14="http://schemas.microsoft.com/office/word/2010/wordml" xmlns:w15="http://schemas.microsoft.com/office/word/2012/wordml" xmlns:w16se="http://schemas.microsoft.com/office/word/2015/wordml/symex" xmlns:wpg="http://schemas.microsoft.com/office/word/2010/wordprocessingGroup" xmlns:wpi="http://schemas.microsoft.com/office/word/2010/wordprocessingInk" xmlns:wne="http://schemas.microsoft.com/office/word/2006/wordml" xmlns:wps="http://schemas.microsoft.com/office/word/2010/wordprocessingShape" mc:Ignorable="w14 w15 w16se wp14">
+<w:hdr xmlns:wpc="http://schemas.microsoft.com/office/word/2010/wordprocessingCanvas" xmlns:cx="http://schemas.microsoft.com/office/drawing/2014/chartex" xmlns:cx1="http://schemas.microsoft.com/office/drawing/2015/9/8/chartex" xmlns:cx2="http://schemas.microsoft.com/office/drawing/2015/10/21/chartex" xmlns:cx3="http://schemas.microsoft.com/office/drawing/2016/5/9/chartex" xmlns:cx4="http://schemas.microsoft.com/office/drawing/2016/5/10/chartex" xmlns:cx5="http://schemas.microsoft.com/office/drawing/2016/5/11/chartex" xmlns:cx6="http://schemas.microsoft.com/office/drawing/2016/5/12/chartex" xmlns:cx7="http://schemas.microsoft.com/office/drawing/2016/5/13/chartex" xmlns:cx8="http://schemas.microsoft.com/office/drawing/2016/5/14/chartex" xmlns:mc="http://schemas.openxmlformats.org/markup-compatibility/2006" xmlns:aink="http://schemas.microsoft.com/office/drawing/2016/ink" xmlns:am3d="http://schemas.microsoft.com/office/drawing/2017/model3d" xmlns:o="urn:schemas-microsoft-com:office:office" xmlns:r="http://schemas.openxmlformats.org/officeDocument/2006/relationships" xmlns:m="http://schemas.openxmlformats.org/officeDocument/2006/math" xmlns:v="urn:schemas-microsoft-com:vml" xmlns:wp14="http://schemas.microsoft.com/office/word/2010/wordprocessingDrawing" xmlns:wp="http://schemas.openxmlformats.org/drawingml/2006/wordprocessingDrawing" xmlns:w10="urn:schemas-microsoft-com:office:word" xmlns:w="http://schemas.openxmlformats.org/wordprocessingml/2006/main" xmlns:w14="http://schemas.microsoft.com/office/word/2010/wordml" xmlns:w15="http://schemas.microsoft.com/office/word/2012/wordml" xmlns:w16cid="http://schemas.microsoft.com/office/word/2016/wordml/cid" xmlns:w16se="http://schemas.microsoft.com/office/word/2015/wordml/symex" xmlns:wpg="http://schemas.microsoft.com/office/word/2010/wordprocessingGroup" xmlns:wpi="http://schemas.microsoft.com/office/word/2010/wordprocessingInk" xmlns:wne="http://schemas.microsoft.com/office/word/2006/wordml" xmlns:wps="http://schemas.microsoft.com/office/word/2010/wordprocessingShape" mc:Ignorable="w14 w15 w16se w16cid wp14">
   <w:tbl>
     <w:tblPr>
       <w:tblStyle w:val="TableGrid"/>
@@ -3926,7 +4015,7 @@
 </file>
 
 <file path=word/numbering.xml><?xml version="1.0" encoding="utf-8"?>
-<w:numbering xmlns:wpc="http://schemas.microsoft.com/office/word/2010/wordprocessingCanvas" xmlns:cx="http://schemas.microsoft.com/office/drawing/2014/chartex" xmlns:cx1="http://schemas.microsoft.com/office/drawing/2015/9/8/chartex" xmlns:cx2="http://schemas.microsoft.com/office/drawing/2015/10/21/chartex" xmlns:cx3="http://schemas.microsoft.com/office/drawing/2016/5/9/chartex" xmlns:cx4="http://schemas.microsoft.com/office/drawing/2016/5/10/chartex" xmlns:cx5="http://schemas.microsoft.com/office/drawing/2016/5/11/chartex" xmlns:mc="http://schemas.openxmlformats.org/markup-compatibility/2006" xmlns:o="urn:schemas-microsoft-com:office:office" xmlns:r="http://schemas.openxmlformats.org/officeDocument/2006/relationships" xmlns:m="http://schemas.openxmlformats.org/officeDocument/2006/math" xmlns:v="urn:schemas-microsoft-com:vml" xmlns:wp14="http://schemas.microsoft.com/office/word/2010/wordprocessingDrawing" xmlns:wp="http://schemas.openxmlformats.org/drawingml/2006/wordprocessingDrawing" xmlns:w10="urn:schemas-microsoft-com:office:word" xmlns:w="http://schemas.openxmlformats.org/wordprocessingml/2006/main" xmlns:w14="http://schemas.microsoft.com/office/word/2010/wordml" xmlns:w15="http://schemas.microsoft.com/office/word/2012/wordml" xmlns:w16se="http://schemas.microsoft.com/office/word/2015/wordml/symex" xmlns:wpg="http://schemas.microsoft.com/office/word/2010/wordprocessingGroup" xmlns:wpi="http://schemas.microsoft.com/office/word/2010/wordprocessingInk" xmlns:wne="http://schemas.microsoft.com/office/word/2006/wordml" xmlns:wps="http://schemas.microsoft.com/office/word/2010/wordprocessingShape" mc:Ignorable="w14 w15 w16se wp14">
+<w:numbering xmlns:wpc="http://schemas.microsoft.com/office/word/2010/wordprocessingCanvas" xmlns:cx="http://schemas.microsoft.com/office/drawing/2014/chartex" xmlns:cx1="http://schemas.microsoft.com/office/drawing/2015/9/8/chartex" xmlns:cx2="http://schemas.microsoft.com/office/drawing/2015/10/21/chartex" xmlns:cx3="http://schemas.microsoft.com/office/drawing/2016/5/9/chartex" xmlns:cx4="http://schemas.microsoft.com/office/drawing/2016/5/10/chartex" xmlns:cx5="http://schemas.microsoft.com/office/drawing/2016/5/11/chartex" xmlns:cx6="http://schemas.microsoft.com/office/drawing/2016/5/12/chartex" xmlns:cx7="http://schemas.microsoft.com/office/drawing/2016/5/13/chartex" xmlns:cx8="http://schemas.microsoft.com/office/drawing/2016/5/14/chartex" xmlns:mc="http://schemas.openxmlformats.org/markup-compatibility/2006" xmlns:aink="http://schemas.microsoft.com/office/drawing/2016/ink" xmlns:am3d="http://schemas.microsoft.com/office/drawing/2017/model3d" xmlns:o="urn:schemas-microsoft-com:office:office" xmlns:r="http://schemas.openxmlformats.org/officeDocument/2006/relationships" xmlns:m="http://schemas.openxmlformats.org/officeDocument/2006/math" xmlns:v="urn:schemas-microsoft-com:vml" xmlns:wp14="http://schemas.microsoft.com/office/word/2010/wordprocessingDrawing" xmlns:wp="http://schemas.openxmlformats.org/drawingml/2006/wordprocessingDrawing" xmlns:w10="urn:schemas-microsoft-com:office:word" xmlns:w="http://schemas.openxmlformats.org/wordprocessingml/2006/main" xmlns:w14="http://schemas.microsoft.com/office/word/2010/wordml" xmlns:w15="http://schemas.microsoft.com/office/word/2012/wordml" xmlns:w16cid="http://schemas.microsoft.com/office/word/2016/wordml/cid" xmlns:w16se="http://schemas.microsoft.com/office/word/2015/wordml/symex" xmlns:wpg="http://schemas.microsoft.com/office/word/2010/wordprocessingGroup" xmlns:wpi="http://schemas.microsoft.com/office/word/2010/wordprocessingInk" xmlns:wne="http://schemas.microsoft.com/office/word/2006/wordml" xmlns:wps="http://schemas.microsoft.com/office/word/2010/wordprocessingShape" mc:Ignorable="w14 w15 w16se w16cid wp14">
   <w:numPicBullet w:numPicBulletId="0">
     <w:pict>
       <v:shapetype id="_x0000_t75" coordsize="21600,21600" o:spt="75" o:preferrelative="t" path="m@4@5l@4@11@9@11@9@5xe" filled="f" stroked="f">
@@ -3948,7 +4037,7 @@
         <v:path o:extrusionok="f" gradientshapeok="t" o:connecttype="rect"/>
         <o:lock v:ext="edit" aspectratio="t"/>
       </v:shapetype>
-      <v:shape id="_x0000_i1027" type="#_x0000_t75" style="width:113.5pt;height:64.5pt;visibility:visible;mso-wrap-style:square" o:bullet="t">
+      <v:shape id="_x0000_i1028" type="#_x0000_t75" style="width:113.45pt;height:64.6pt;visibility:visible;mso-wrap-style:square" o:bullet="t">
         <v:imagedata r:id="rId1" o:title=""/>
       </v:shape>
     </w:pict>
@@ -6174,11 +6263,41 @@
   <w:num w:numId="17">
     <w:abstractNumId w:val="7"/>
   </w:num>
+  <w:num w:numId="18">
+    <w:abstractNumId w:val="7"/>
+    <w:lvlOverride w:ilvl="0">
+      <w:startOverride w:val="1"/>
+    </w:lvlOverride>
+    <w:lvlOverride w:ilvl="1">
+      <w:startOverride w:val="1"/>
+    </w:lvlOverride>
+    <w:lvlOverride w:ilvl="2">
+      <w:startOverride w:val="1"/>
+    </w:lvlOverride>
+    <w:lvlOverride w:ilvl="3">
+      <w:startOverride w:val="1"/>
+    </w:lvlOverride>
+    <w:lvlOverride w:ilvl="4">
+      <w:startOverride w:val="1"/>
+    </w:lvlOverride>
+    <w:lvlOverride w:ilvl="5">
+      <w:startOverride w:val="1"/>
+    </w:lvlOverride>
+    <w:lvlOverride w:ilvl="6">
+      <w:startOverride w:val="1"/>
+    </w:lvlOverride>
+    <w:lvlOverride w:ilvl="7">
+      <w:startOverride w:val="1"/>
+    </w:lvlOverride>
+    <w:lvlOverride w:ilvl="8">
+      <w:startOverride w:val="1"/>
+    </w:lvlOverride>
+  </w:num>
 </w:numbering>
 </file>
 
 <file path=word/styles.xml><?xml version="1.0" encoding="utf-8"?>
-<w:styles xmlns:mc="http://schemas.openxmlformats.org/markup-compatibility/2006" xmlns:r="http://schemas.openxmlformats.org/officeDocument/2006/relationships" xmlns:w="http://schemas.openxmlformats.org/wordprocessingml/2006/main" xmlns:w14="http://schemas.microsoft.com/office/word/2010/wordml" xmlns:w15="http://schemas.microsoft.com/office/word/2012/wordml" xmlns:w16se="http://schemas.microsoft.com/office/word/2015/wordml/symex" mc:Ignorable="w14 w15 w16se">
+<w:styles xmlns:mc="http://schemas.openxmlformats.org/markup-compatibility/2006" xmlns:r="http://schemas.openxmlformats.org/officeDocument/2006/relationships" xmlns:w="http://schemas.openxmlformats.org/wordprocessingml/2006/main" xmlns:w14="http://schemas.microsoft.com/office/word/2010/wordml" xmlns:w15="http://schemas.microsoft.com/office/word/2012/wordml" xmlns:w16cid="http://schemas.microsoft.com/office/word/2016/wordml/cid" xmlns:w16se="http://schemas.microsoft.com/office/word/2015/wordml/symex" mc:Ignorable="w14 w15 w16se w16cid">
   <w:docDefaults>
     <w:rPrDefault>
       <w:rPr>
@@ -6194,7 +6313,7 @@
       </w:pPr>
     </w:pPrDefault>
   </w:docDefaults>
-  <w:latentStyles w:defLockedState="0" w:defUIPriority="0" w:defSemiHidden="0" w:defUnhideWhenUsed="0" w:defQFormat="0" w:count="374">
+  <w:latentStyles w:defLockedState="0" w:defUIPriority="0" w:defSemiHidden="0" w:defUnhideWhenUsed="0" w:defQFormat="0" w:count="375">
     <w:lsdException w:name="Normal" w:qFormat="1"/>
     <w:lsdException w:name="heading 1" w:uiPriority="9" w:qFormat="1"/>
     <w:lsdException w:name="heading 2" w:uiPriority="9" w:qFormat="1"/>
@@ -6297,7 +6416,6 @@
     <w:lsdException w:name="HTML Sample" w:semiHidden="1" w:unhideWhenUsed="1"/>
     <w:lsdException w:name="HTML Typewriter" w:semiHidden="1" w:unhideWhenUsed="1"/>
     <w:lsdException w:name="HTML Variable" w:semiHidden="1" w:unhideWhenUsed="1"/>
-    <w:lsdException w:name="Normal Table" w:semiHidden="1" w:unhideWhenUsed="1"/>
     <w:lsdException w:name="annotation subject" w:semiHidden="1" w:unhideWhenUsed="1"/>
     <w:lsdException w:name="No List" w:semiHidden="1" w:unhideWhenUsed="1"/>
     <w:lsdException w:name="Outline List 1" w:semiHidden="1" w:unhideWhenUsed="1"/>
@@ -6344,9 +6462,7 @@
     <w:lsdException w:name="Table Subtle 2" w:semiHidden="1" w:unhideWhenUsed="1"/>
     <w:lsdException w:name="Table Web 1" w:semiHidden="1" w:unhideWhenUsed="1"/>
     <w:lsdException w:name="Table Web 2" w:semiHidden="1" w:unhideWhenUsed="1"/>
-    <w:lsdException w:name="Table Web 3" w:semiHidden="1" w:unhideWhenUsed="1"/>
-    <w:lsdException w:name="Balloon Text" w:semiHidden="1" w:uiPriority="99"/>
-    <w:lsdException w:name="Table Theme" w:semiHidden="1" w:unhideWhenUsed="1"/>
+    <w:lsdException w:name="Balloon Text" w:semiHidden="1" w:uiPriority="99" w:unhideWhenUsed="1"/>
     <w:lsdException w:name="Placeholder Text" w:semiHidden="1" w:uiPriority="99"/>
     <w:lsdException w:name="No Spacing" w:uiPriority="1"/>
     <w:lsdException w:name="Light Shading" w:uiPriority="60"/>
@@ -6565,6 +6681,7 @@
     <w:lsdException w:name="Mention" w:semiHidden="1" w:uiPriority="99" w:unhideWhenUsed="1"/>
     <w:lsdException w:name="Smart Hyperlink" w:semiHidden="1" w:uiPriority="99" w:unhideWhenUsed="1"/>
     <w:lsdException w:name="Hashtag" w:semiHidden="1" w:uiPriority="99" w:unhideWhenUsed="1"/>
+    <w:lsdException w:name="Unresolved Mention" w:semiHidden="1" w:uiPriority="99" w:unhideWhenUsed="1"/>
   </w:latentStyles>
   <w:style w:type="paragraph" w:default="1" w:styleId="Normal">
     <w:name w:val="Normal"/>
@@ -7307,15 +7424,6 @@
 </file>
 
 <file path=customXml/item2.xml><?xml version="1.0" encoding="utf-8"?>
-<?mso-contentType ?>
-<FormTemplates xmlns="http://schemas.microsoft.com/sharepoint/v3/contenttype/forms">
-  <Display>DocumentLibraryForm</Display>
-  <Edit>DocumentLibraryForm</Edit>
-  <New>DocumentLibraryForm</New>
-</FormTemplates>
-</file>
-
-<file path=customXml/item3.xml><?xml version="1.0" encoding="utf-8"?>
 <ct:contentTypeSchema xmlns:ct="http://schemas.microsoft.com/office/2006/metadata/contentType" xmlns:ma="http://schemas.microsoft.com/office/2006/metadata/properties/metaAttributes" ct:_="" ma:_="" ma:contentTypeName="Document" ma:contentTypeID="0x01010059C2DD022165354894705B126E5237AC" ma:contentTypeVersion="18" ma:contentTypeDescription="Create a new document." ma:contentTypeScope="" ma:versionID="e77061cd832367b1deaeb4929dcfc4d6">
   <xsd:schema xmlns:xsd="http://www.w3.org/2001/XMLSchema" xmlns:xs="http://www.w3.org/2001/XMLSchema" xmlns:p="http://schemas.microsoft.com/office/2006/metadata/properties" xmlns:ns2="b8f01849-4619-41dc-817c-f8cdc0090711" xmlns:ns3="f5ea5833-4dcf-46b8-b717-40bc153f6f1e" targetNamespace="http://schemas.microsoft.com/office/2006/metadata/properties" ma:root="true" ma:fieldsID="f6931f9e8453a76a01de24c92c7ec508" ns2:_="" ns3:_="">
     <xsd:import namespace="b8f01849-4619-41dc-817c-f8cdc0090711"/>
@@ -7506,6 +7614,15 @@
 </ct:contentTypeSchema>
 </file>
 
+<file path=customXml/item3.xml><?xml version="1.0" encoding="utf-8"?>
+<?mso-contentType ?>
+<FormTemplates xmlns="http://schemas.microsoft.com/sharepoint/v3/contenttype/forms">
+  <Display>DocumentLibraryForm</Display>
+  <Edit>DocumentLibraryForm</Edit>
+  <New>DocumentLibraryForm</New>
+</FormTemplates>
+</file>
+
 <file path=customXml/item4.xml><?xml version="1.0" encoding="utf-8"?>
 <b:Sources xmlns:b="http://schemas.openxmlformats.org/officeDocument/2006/bibliography" xmlns="http://schemas.openxmlformats.org/officeDocument/2006/bibliography" SelectedStyle="\APASixthEditionOfficeOnline.xsl" StyleName="APA" Version="6"/>
 </file>
@@ -7522,14 +7639,6 @@
 </file>
 
 <file path=customXml/itemProps2.xml><?xml version="1.0" encoding="utf-8"?>
-<ds:datastoreItem xmlns:ds="http://schemas.openxmlformats.org/officeDocument/2006/customXml" ds:itemID="{00250CAA-3AAE-444C-828C-3198F1637C6D}">
-  <ds:schemaRefs>
-    <ds:schemaRef ds:uri="http://schemas.microsoft.com/sharepoint/v3/contenttype/forms"/>
-  </ds:schemaRefs>
-</ds:datastoreItem>
-</file>
-
-<file path=customXml/itemProps3.xml><?xml version="1.0" encoding="utf-8"?>
 <ds:datastoreItem xmlns:ds="http://schemas.openxmlformats.org/officeDocument/2006/customXml" ds:itemID="{35E9E45B-B9C9-4070-9191-977CE9E75A8A}">
   <ds:schemaRefs>
     <ds:schemaRef ds:uri="http://schemas.microsoft.com/office/2006/metadata/contentType"/>
@@ -7548,8 +7657,16 @@
 </ds:datastoreItem>
 </file>
 
+<file path=customXml/itemProps3.xml><?xml version="1.0" encoding="utf-8"?>
+<ds:datastoreItem xmlns:ds="http://schemas.openxmlformats.org/officeDocument/2006/customXml" ds:itemID="{00250CAA-3AAE-444C-828C-3198F1637C6D}">
+  <ds:schemaRefs>
+    <ds:schemaRef ds:uri="http://schemas.microsoft.com/sharepoint/v3/contenttype/forms"/>
+  </ds:schemaRefs>
+</ds:datastoreItem>
+</file>
+
 <file path=customXml/itemProps4.xml><?xml version="1.0" encoding="utf-8"?>
-<ds:datastoreItem xmlns:ds="http://schemas.openxmlformats.org/officeDocument/2006/customXml" ds:itemID="{2F3C0737-F23B-4FA6-8617-B62633D0A04D}">
+<ds:datastoreItem xmlns:ds="http://schemas.openxmlformats.org/officeDocument/2006/customXml" ds:itemID="{56C7CD94-E8A4-45DC-B187-5F7369BF516C}">
   <ds:schemaRefs>
     <ds:schemaRef ds:uri="http://schemas.openxmlformats.org/officeDocument/2006/bibliography"/>
   </ds:schemaRefs>

</xml_diff>

<commit_message>
Readme doc updates ImageProcessor.Web.Episerver update Stop storing cached images in repo
</commit_message>
<xml_diff>
--- a/Release Notes/Alloy Demo Site.docx
+++ b/Release Notes/Alloy Demo Site.docx
@@ -27,54 +27,29 @@
         <w:rPr>
           <w:i/>
         </w:rPr>
-        <w:t xml:space="preserve">Updated to update </w:t>
-      </w:r>
-      <w:r>
+        <w:t>Updated to update 184 as of 20 October 2017</w:t>
+      </w:r>
+    </w:p>
+    <w:p>
+      <w:pPr>
         <w:rPr>
           <w:i/>
         </w:rPr>
-        <w:t>184</w:t>
-      </w:r>
+      </w:pPr>
       <w:r>
         <w:rPr>
           <w:i/>
         </w:rPr>
-        <w:t xml:space="preserve"> as of 20 </w:t>
-      </w:r>
-      <w:r>
+        <w:t>Updated to update 151 as of 20 February 2017</w:t>
+      </w:r>
+    </w:p>
+    <w:p>
+      <w:pPr>
         <w:rPr>
           <w:i/>
         </w:rPr>
-        <w:t>October</w:t>
-      </w:r>
-      <w:r>
-        <w:rPr>
-          <w:i/>
-        </w:rPr>
-        <w:t xml:space="preserve"> 2017</w:t>
-      </w:r>
-    </w:p>
-    <w:p>
-      <w:pPr>
-        <w:rPr>
-          <w:i/>
-        </w:rPr>
-      </w:pPr>
-      <w:r>
-        <w:rPr>
-          <w:i/>
-        </w:rPr>
-        <w:t>Updated to update 151 as of 20 February 2017</w:t>
-      </w:r>
-    </w:p>
-    <w:p>
-      <w:pPr>
-        <w:rPr>
-          <w:i/>
-        </w:rPr>
       </w:pPr>
       <w:bookmarkStart w:id="0" w:name="_Hlk496257180"/>
-      <w:bookmarkStart w:id="1" w:name="_GoBack"/>
       <w:r>
         <w:rPr>
           <w:i/>
@@ -549,7 +524,6 @@
       </w:r>
     </w:p>
     <w:bookmarkEnd w:id="0"/>
-    <w:bookmarkEnd w:id="1"/>
     <w:p>
       <w:pPr>
         <w:pStyle w:val="ListParagraph"/>
@@ -1003,16 +977,14 @@
         <w:rPr>
           <w:rFonts w:eastAsia="Times New Roman"/>
         </w:rPr>
-        <w:t xml:space="preserve">Employee search and </w:t>
-      </w:r>
-      <w:proofErr w:type="spellStart"/>
-      <w:r>
-        <w:rPr>
-          <w:rFonts w:eastAsia="Times New Roman"/>
-        </w:rPr>
-        <w:t>listin</w:t>
-      </w:r>
-      <w:proofErr w:type="spellEnd"/>
+        <w:t>Employee search and listin</w:t>
+      </w:r>
+      <w:r>
+        <w:rPr>
+          <w:rFonts w:eastAsia="Times New Roman"/>
+        </w:rPr>
+        <w:t>g</w:t>
+      </w:r>
     </w:p>
     <w:p>
       <w:pPr>
@@ -1683,7 +1655,7 @@
         </w:rPr>
         <w:lastRenderedPageBreak/>
         <w:drawing>
-          <wp:inline distT="0" distB="0" distL="0" distR="0" wp14:anchorId="48ADBEE5" wp14:editId="4C812005">
+          <wp:inline distT="0" distB="0" distL="0" distR="0" wp14:anchorId="46A4ECCF" wp14:editId="401DA8C0">
             <wp:extent cx="3939540" cy="3482031"/>
             <wp:effectExtent l="0" t="0" r="3810" b="4445"/>
             <wp:docPr id="5" name="Picture 5"/>
@@ -1884,19 +1856,18 @@
         </w:numPr>
       </w:pPr>
       <w:r>
-        <w:t xml:space="preserve">There is a new Weather block that uses the references Weather Service project to retrieve live weather data.  You will need to supply a city and country name for the service to retrieve that location.  Currently it is using WeatherServiceX.NET so you may need to check the exact city/country name from their web site - </w:t>
-      </w:r>
-      <w:hyperlink r:id="rId13" w:history="1">
-        <w:r>
-          <w:rPr>
-            <w:rStyle w:val="Hyperlink"/>
-          </w:rPr>
-          <w:t>http://www.webservicex.net/ws/WSDetails.aspx?CATID=12&amp;WSID=56</w:t>
-        </w:r>
-      </w:hyperlink>
-      <w:r>
-        <w:t xml:space="preserve"> </w:t>
-      </w:r>
+        <w:t xml:space="preserve">There is a new Weather block that uses the references Weather Service project to retrieve live weather data. You will need to supply a city and country name for the service to retrieve that location. Currently it is using </w:t>
+      </w:r>
+      <w:proofErr w:type="spellStart"/>
+      <w:r>
+        <w:t>openweathermap</w:t>
+      </w:r>
+      <w:proofErr w:type="spellEnd"/>
+      <w:r>
+        <w:t xml:space="preserve"> service.</w:t>
+      </w:r>
+      <w:bookmarkStart w:id="1" w:name="_GoBack"/>
+      <w:bookmarkEnd w:id="1"/>
     </w:p>
     <w:p>
       <w:pPr>
@@ -1925,7 +1896,7 @@
       </w:r>
     </w:p>
     <w:p>
-      <w:hyperlink r:id="rId14" w:history="1">
+      <w:hyperlink r:id="rId13" w:history="1">
         <w:r>
           <w:rPr>
             <w:rStyle w:val="Hyperlink"/>
@@ -1963,7 +1934,7 @@
           <w:numId w:val="13"/>
         </w:numPr>
       </w:pPr>
-      <w:hyperlink r:id="rId15" w:history="1">
+      <w:hyperlink r:id="rId14" w:history="1">
         <w:r>
           <w:rPr>
             <w:rStyle w:val="Hyperlink"/>
@@ -1981,7 +1952,6 @@
         </w:numPr>
       </w:pPr>
       <w:r>
-        <w:lastRenderedPageBreak/>
         <w:t xml:space="preserve">Set up your own Find index and update </w:t>
       </w:r>
       <w:proofErr w:type="spellStart"/>
@@ -2004,7 +1974,7 @@
           <w:rStyle w:val="Hyperlink"/>
         </w:rPr>
       </w:pPr>
-      <w:hyperlink r:id="rId16" w:history="1">
+      <w:hyperlink r:id="rId15" w:history="1">
         <w:r>
           <w:rPr>
             <w:rStyle w:val="Hyperlink"/>
@@ -2022,6 +1992,7 @@
         </w:numPr>
       </w:pPr>
       <w:r>
+        <w:lastRenderedPageBreak/>
         <w:t>Obtain and add a new license to the root directory</w:t>
       </w:r>
     </w:p>
@@ -2033,7 +2004,7 @@
           <w:numId w:val="13"/>
         </w:numPr>
       </w:pPr>
-      <w:hyperlink r:id="rId17" w:history="1">
+      <w:hyperlink r:id="rId16" w:history="1">
         <w:r>
           <w:rPr>
             <w:rStyle w:val="Hyperlink"/>
@@ -2105,7 +2076,13 @@
         </w:numPr>
       </w:pPr>
       <w:r>
-        <w:t>Ensure you have a site binding entry that catches all other incoming to that domain</w:t>
+        <w:t>Ensure you have a site binding entry that catches all other incoming</w:t>
+      </w:r>
+      <w:r>
+        <w:t xml:space="preserve"> traffic</w:t>
+      </w:r>
+      <w:r>
+        <w:t xml:space="preserve"> to that domain</w:t>
       </w:r>
     </w:p>
     <w:p>
@@ -2119,7 +2096,7 @@
           <w:lang w:val="nl-NL" w:eastAsia="nl-NL"/>
         </w:rPr>
         <w:drawing>
-          <wp:inline distT="0" distB="0" distL="0" distR="0" wp14:anchorId="74C273E6" wp14:editId="62E53803">
+          <wp:inline distT="0" distB="0" distL="0" distR="0" wp14:anchorId="4CDFA8A3" wp14:editId="3B555BB8">
             <wp:extent cx="4191609" cy="2861578"/>
             <wp:effectExtent l="19050" t="19050" r="19050" b="15240"/>
             <wp:docPr id="4" name="Picture 4"/>
@@ -2134,7 +2111,7 @@
                     <pic:cNvPicPr/>
                   </pic:nvPicPr>
                   <pic:blipFill>
-                    <a:blip r:embed="rId18"/>
+                    <a:blip r:embed="rId17"/>
                     <a:stretch>
                       <a:fillRect/>
                     </a:stretch>
@@ -2186,7 +2163,7 @@
           <w:numId w:val="13"/>
         </w:numPr>
       </w:pPr>
-      <w:hyperlink r:id="rId19" w:history="1">
+      <w:hyperlink r:id="rId18" w:history="1">
         <w:r>
           <w:rPr>
             <w:rStyle w:val="Hyperlink"/>
@@ -2261,9 +2238,8 @@
           <w:noProof/>
           <w:lang w:val="nl-NL" w:eastAsia="nl-NL"/>
         </w:rPr>
-        <w:lastRenderedPageBreak/>
         <w:drawing>
-          <wp:inline distT="0" distB="0" distL="0" distR="0" wp14:anchorId="1FEE52BB" wp14:editId="14E89578">
+          <wp:inline distT="0" distB="0" distL="0" distR="0" wp14:anchorId="54AC67E7" wp14:editId="751ADC63">
             <wp:extent cx="5387340" cy="2693670"/>
             <wp:effectExtent l="19050" t="19050" r="22860" b="11430"/>
             <wp:docPr id="3" name="Picture 3"/>
@@ -2278,7 +2254,7 @@
                     <pic:cNvPicPr/>
                   </pic:nvPicPr>
                   <pic:blipFill>
-                    <a:blip r:embed="rId20"/>
+                    <a:blip r:embed="rId19"/>
                     <a:stretch>
                       <a:fillRect/>
                     </a:stretch>
@@ -2313,6 +2289,7 @@
         </w:numPr>
       </w:pPr>
       <w:r>
+        <w:lastRenderedPageBreak/>
         <w:t>Navigate to the Application Pools in IIS, select the app pool you just created, and change “Load User Profile” to true</w:t>
       </w:r>
     </w:p>
@@ -2326,7 +2303,7 @@
           <w:lang w:val="nl-NL" w:eastAsia="nl-NL"/>
         </w:rPr>
         <w:drawing>
-          <wp:inline distT="0" distB="0" distL="0" distR="0" wp14:anchorId="39BAE5A6" wp14:editId="5208EEF7">
+          <wp:inline distT="0" distB="0" distL="0" distR="0" wp14:anchorId="2285A925" wp14:editId="7CB6A88F">
             <wp:extent cx="3160166" cy="3951843"/>
             <wp:effectExtent l="19050" t="19050" r="21590" b="10795"/>
             <wp:docPr id="6" name="Picture 6"/>
@@ -2343,7 +2320,7 @@
                     </pic:cNvPicPr>
                   </pic:nvPicPr>
                   <pic:blipFill>
-                    <a:blip r:embed="rId21">
+                    <a:blip r:embed="rId20">
                       <a:extLst>
                         <a:ext uri="{28A0092B-C50C-407E-A947-70E740481C1C}">
                           <a14:useLocalDpi xmlns:a14="http://schemas.microsoft.com/office/drawing/2010/main" val="0"/>
@@ -2399,7 +2376,7 @@
         </w:numPr>
         <w:ind w:left="2520"/>
       </w:pPr>
-      <w:hyperlink r:id="rId22" w:history="1">
+      <w:hyperlink r:id="rId21" w:history="1">
         <w:r>
           <w:rPr>
             <w:rStyle w:val="Hyperlink"/>
@@ -2450,73 +2427,73 @@
       <w:pPr>
         <w:pStyle w:val="ListParagraph"/>
         <w:numPr>
-          <w:ilvl w:val="1"/>
-          <w:numId w:val="13"/>
-        </w:numPr>
-      </w:pPr>
-      <w:r>
-        <w:t xml:space="preserve">If you want the </w:t>
-      </w:r>
-      <w:proofErr w:type="spellStart"/>
-      <w:r>
-        <w:t>LanguageManager</w:t>
-      </w:r>
-      <w:proofErr w:type="spellEnd"/>
-      <w:r>
-        <w:t xml:space="preserve"> to work you need to set up your own related Bing or Google developer account and update the config at:</w:t>
-      </w:r>
-    </w:p>
-    <w:p>
-      <w:pPr>
-        <w:pStyle w:val="ListParagraph"/>
-        <w:numPr>
           <w:ilvl w:val="2"/>
           <w:numId w:val="13"/>
         </w:numPr>
-      </w:pPr>
-      <w:r>
-        <w:t xml:space="preserve"> \modules\_protected\</w:t>
+        <w:rPr>
+          <w:rStyle w:val="Hyperlink"/>
+        </w:rPr>
+      </w:pPr>
+      <w:r>
+        <w:t xml:space="preserve">If you want the </w:t>
       </w:r>
       <w:proofErr w:type="spellStart"/>
       <w:r>
-        <w:t>EPiServer.Labs.LanguageManager</w:t>
+        <w:t>LanguageManager</w:t>
       </w:r>
       <w:proofErr w:type="spellEnd"/>
       <w:r>
-        <w:t>\</w:t>
-      </w:r>
-      <w:r>
-        <w:t xml:space="preserve"> </w:t>
+        <w:t xml:space="preserve"> to </w:t>
+      </w:r>
+      <w:proofErr w:type="gramStart"/>
+      <w:r>
+        <w:t>work</w:t>
+      </w:r>
+      <w:proofErr w:type="gramEnd"/>
+      <w:r>
+        <w:t xml:space="preserve"> you need to set up your own related </w:t>
+      </w:r>
+      <w:r>
+        <w:t xml:space="preserve">Microsoft </w:t>
       </w:r>
       <w:proofErr w:type="spellStart"/>
       <w:r>
-        <w:t>EPiServer.LanguageManager.config</w:t>
+        <w:t>Translotor</w:t>
       </w:r>
       <w:proofErr w:type="spellEnd"/>
-    </w:p>
-    <w:p>
-      <w:pPr>
-        <w:pStyle w:val="ListParagraph"/>
-        <w:numPr>
-          <w:ilvl w:val="2"/>
-          <w:numId w:val="13"/>
-        </w:numPr>
-        <w:rPr>
-          <w:rStyle w:val="Hyperlink"/>
-        </w:rPr>
-      </w:pPr>
-      <w:r>
-        <w:lastRenderedPageBreak/>
-        <w:t xml:space="preserve">Additional info: </w:t>
-      </w:r>
-      <w:hyperlink r:id="rId23" w:history="1">
+      <w:r>
+        <w:t xml:space="preserve"> account</w:t>
+      </w:r>
+      <w:r>
+        <w:t xml:space="preserve">. See </w:t>
+      </w:r>
+      <w:hyperlink r:id="rId22" w:history="1">
         <w:r>
           <w:rPr>
             <w:rStyle w:val="Hyperlink"/>
           </w:rPr>
-          <w:t>http://world.episerver.com/add-ons/episerver-languages/configuring-auto-translation/</w:t>
+          <w:t>http://world.episerver.com/add-ons/episerver-languages/configuring-auto-tr</w:t>
+        </w:r>
+        <w:r>
+          <w:rPr>
+            <w:rStyle w:val="Hyperlink"/>
+          </w:rPr>
+          <w:t>a</w:t>
+        </w:r>
+        <w:r>
+          <w:rPr>
+            <w:rStyle w:val="Hyperlink"/>
+          </w:rPr>
+          <w:t>nslation/</w:t>
         </w:r>
       </w:hyperlink>
+      <w:r>
+        <w:rPr>
+          <w:rStyle w:val="Hyperlink"/>
+          <w:u w:val="none"/>
+        </w:rPr>
+        <w:t>for more information</w:t>
+      </w:r>
     </w:p>
     <w:p>
       <w:pPr>
@@ -2545,14 +2522,28 @@
           <w:b/>
           <w:lang w:val="en-GB"/>
         </w:rPr>
-        <w:t>NEW - To make the second site available in IIS Express</w:t>
+        <w:t>To make the second site available in IIS Express</w:t>
       </w:r>
       <w:r>
         <w:rPr>
           <w:b/>
           <w:lang w:val="en-GB"/>
         </w:rPr>
-        <w:t xml:space="preserve"> so that when you select the URL is loads as expected:</w:t>
+        <w:t xml:space="preserve"> so that when you select the URL i</w:t>
+      </w:r>
+      <w:r>
+        <w:rPr>
+          <w:b/>
+          <w:lang w:val="en-GB"/>
+        </w:rPr>
+        <w:t>t</w:t>
+      </w:r>
+      <w:r>
+        <w:rPr>
+          <w:b/>
+          <w:lang w:val="en-GB"/>
+        </w:rPr>
+        <w:t xml:space="preserve"> loads as expected:</w:t>
       </w:r>
     </w:p>
     <w:p>
@@ -2949,6 +2940,7 @@
         <w:pStyle w:val="Heading2"/>
       </w:pPr>
       <w:r>
+        <w:lastRenderedPageBreak/>
         <w:t>Logins</w:t>
       </w:r>
     </w:p>
@@ -3088,125 +3080,6 @@
       <w:r>
         <w:t>Notes: Limited access to Product areas of site and Blocks/Media area, various top navigation menus removed, no ability to publish.</w:t>
       </w:r>
-    </w:p>
-    <w:p>
-      <w:pPr>
-        <w:pStyle w:val="Heading2"/>
-      </w:pPr>
-      <w:r>
-        <w:t>Updates</w:t>
-      </w:r>
-    </w:p>
-    <w:p>
-      <w:pPr>
-        <w:pStyle w:val="ListParagraph"/>
-        <w:numPr>
-          <w:ilvl w:val="0"/>
-          <w:numId w:val="16"/>
-        </w:numPr>
-      </w:pPr>
-      <w:r>
-        <w:t>If you apply EPiServer updates at any time and need to perform a database upgrade via the Visual Studio Package Console using the “update-</w:t>
-      </w:r>
-      <w:proofErr w:type="spellStart"/>
-      <w:r>
-        <w:t>epidatabase</w:t>
-      </w:r>
-      <w:proofErr w:type="spellEnd"/>
-      <w:r>
-        <w:t xml:space="preserve">” database command you need to update the </w:t>
-      </w:r>
-      <w:proofErr w:type="spellStart"/>
-      <w:r>
-        <w:t>connectionStrings</w:t>
-      </w:r>
-      <w:proofErr w:type="spellEnd"/>
-      <w:r>
-        <w:t xml:space="preserve">. Currently these are using </w:t>
-      </w:r>
-      <w:proofErr w:type="spellStart"/>
-      <w:r>
-        <w:t>LocalDB</w:t>
-      </w:r>
-      <w:proofErr w:type="spellEnd"/>
-      <w:r>
-        <w:t xml:space="preserve"> settings and will not work as expected in this scenario. Change the settings for </w:t>
-      </w:r>
-      <w:proofErr w:type="spellStart"/>
-      <w:r>
-        <w:t>AttachDbFilename</w:t>
-      </w:r>
-      <w:proofErr w:type="spellEnd"/>
-      <w:r>
-        <w:t xml:space="preserve"> to the local path, run the </w:t>
-      </w:r>
-      <w:proofErr w:type="spellStart"/>
-      <w:r>
-        <w:t>upgade</w:t>
-      </w:r>
-      <w:proofErr w:type="spellEnd"/>
-      <w:r>
-        <w:t xml:space="preserve">, and then reset it back to what it was previously. </w:t>
-      </w:r>
-    </w:p>
-    <w:p>
-      <w:pPr>
-        <w:pStyle w:val="ListParagraph"/>
-        <w:numPr>
-          <w:ilvl w:val="1"/>
-          <w:numId w:val="16"/>
-        </w:numPr>
-      </w:pPr>
-      <w:proofErr w:type="spellStart"/>
-      <w:r>
-        <w:t>AttachDbFilename</w:t>
-      </w:r>
-      <w:proofErr w:type="spellEnd"/>
-      <w:r>
-        <w:t>=c:\path\to\your\</w:t>
-      </w:r>
-      <w:r>
-        <w:t>&lt;database&gt;</w:t>
-      </w:r>
-      <w:r>
-        <w:t>.</w:t>
-      </w:r>
-      <w:proofErr w:type="spellStart"/>
-      <w:r>
-        <w:t>mdf</w:t>
-      </w:r>
-      <w:proofErr w:type="spellEnd"/>
-    </w:p>
-    <w:p>
-      <w:pPr>
-        <w:pStyle w:val="ListParagraph"/>
-        <w:numPr>
-          <w:ilvl w:val="0"/>
-          <w:numId w:val="16"/>
-        </w:numPr>
-      </w:pPr>
-      <w:r>
-        <w:t xml:space="preserve"> Additional info: </w:t>
-      </w:r>
-    </w:p>
-    <w:p>
-      <w:pPr>
-        <w:pStyle w:val="ListParagraph"/>
-        <w:numPr>
-          <w:ilvl w:val="0"/>
-          <w:numId w:val="12"/>
-        </w:numPr>
-        <w:ind w:left="1440"/>
-        <w:contextualSpacing/>
-      </w:pPr>
-      <w:hyperlink r:id="rId24" w:history="1">
-        <w:r>
-          <w:rPr>
-            <w:rStyle w:val="Hyperlink"/>
-          </w:rPr>
-          <w:t>https://github.com/OXXAS/CommerceStarterKit/</w:t>
-        </w:r>
-      </w:hyperlink>
     </w:p>
     <w:p>
       <w:pPr>
@@ -3237,10 +3110,10 @@
     <w:p/>
     <w:p/>
     <w:sectPr>
-      <w:headerReference w:type="default" r:id="rId25"/>
-      <w:footerReference w:type="default" r:id="rId26"/>
-      <w:headerReference w:type="first" r:id="rId27"/>
-      <w:footerReference w:type="first" r:id="rId28"/>
+      <w:headerReference w:type="default" r:id="rId23"/>
+      <w:footerReference w:type="default" r:id="rId24"/>
+      <w:headerReference w:type="first" r:id="rId25"/>
+      <w:footerReference w:type="first" r:id="rId26"/>
       <w:pgSz w:w="11907" w:h="16839" w:code="9"/>
       <w:pgMar w:top="1440" w:right="1440" w:bottom="1440" w:left="1440" w:header="340" w:footer="624" w:gutter="0"/>
       <w:cols w:space="720"/>
@@ -3284,7 +3157,7 @@
         <w:lang w:val="nl-NL" w:eastAsia="nl-NL"/>
       </w:rPr>
       <w:drawing>
-        <wp:inline distT="0" distB="0" distL="0" distR="0" wp14:anchorId="609F5F47" wp14:editId="609F5F48">
+        <wp:inline distT="0" distB="0" distL="0" distR="0" wp14:anchorId="5A7C4D57" wp14:editId="6DAFD673">
           <wp:extent cx="892473" cy="363600"/>
           <wp:effectExtent l="0" t="0" r="3175" b="0"/>
           <wp:docPr id="2" name="Picture 2" descr="C:\Users\Helen\Desktop\epi\Episerver_Color_RGB.jpg"/>
@@ -3354,7 +3227,7 @@
         <w:lang w:val="nl-NL" w:eastAsia="nl-NL"/>
       </w:rPr>
       <w:drawing>
-        <wp:inline distT="0" distB="0" distL="0" distR="0" wp14:anchorId="609F5F49" wp14:editId="609F5F4A">
+        <wp:inline distT="0" distB="0" distL="0" distR="0" wp14:anchorId="0DC2DD6F" wp14:editId="07B5B548">
           <wp:extent cx="892473" cy="363600"/>
           <wp:effectExtent l="0" t="0" r="3175" b="0"/>
           <wp:docPr id="1" name="Picture 1" descr="C:\Users\Helen\Desktop\epi\Episerver_Color_RGB.jpg"/>
@@ -3672,7 +3545,7 @@
               <w:sz w:val="12"/>
               <w:szCs w:val="12"/>
             </w:rPr>
-            <w:t>2</w:t>
+            <w:t>6</w:t>
           </w:r>
           <w:r>
             <w:rPr>
@@ -4083,7 +3956,7 @@
         <v:path o:extrusionok="f" gradientshapeok="t" o:connecttype="rect"/>
         <o:lock v:ext="edit" aspectratio="t"/>
       </v:shapetype>
-      <v:shape id="_x0000_i1029" type="#_x0000_t75" style="width:113.45pt;height:64.6pt;visibility:visible;mso-wrap-style:square" o:bullet="t">
+      <v:shape id="_x0000_i1034" type="#_x0000_t75" style="width:113.55pt;height:64.7pt;visibility:visible;mso-wrap-style:square" o:bullet="t">
         <v:imagedata r:id="rId1" o:title=""/>
       </v:shape>
     </w:pict>
@@ -6462,6 +6335,7 @@
     <w:lsdException w:name="HTML Sample" w:semiHidden="1" w:unhideWhenUsed="1"/>
     <w:lsdException w:name="HTML Typewriter" w:semiHidden="1" w:unhideWhenUsed="1"/>
     <w:lsdException w:name="HTML Variable" w:semiHidden="1" w:unhideWhenUsed="1"/>
+    <w:lsdException w:name="Normal Table" w:semiHidden="1" w:unhideWhenUsed="1"/>
     <w:lsdException w:name="annotation subject" w:semiHidden="1" w:unhideWhenUsed="1"/>
     <w:lsdException w:name="No List" w:semiHidden="1" w:unhideWhenUsed="1"/>
     <w:lsdException w:name="Outline List 1" w:semiHidden="1" w:unhideWhenUsed="1"/>
@@ -6508,7 +6382,9 @@
     <w:lsdException w:name="Table Subtle 2" w:semiHidden="1" w:unhideWhenUsed="1"/>
     <w:lsdException w:name="Table Web 1" w:semiHidden="1" w:unhideWhenUsed="1"/>
     <w:lsdException w:name="Table Web 2" w:semiHidden="1" w:unhideWhenUsed="1"/>
+    <w:lsdException w:name="Table Web 3" w:semiHidden="1" w:unhideWhenUsed="1"/>
     <w:lsdException w:name="Balloon Text" w:semiHidden="1" w:uiPriority="99" w:unhideWhenUsed="1"/>
+    <w:lsdException w:name="Table Theme" w:semiHidden="1" w:unhideWhenUsed="1"/>
     <w:lsdException w:name="Placeholder Text" w:semiHidden="1" w:uiPriority="99"/>
     <w:lsdException w:name="No Spacing" w:uiPriority="1"/>
     <w:lsdException w:name="Light Shading" w:uiPriority="60"/>
@@ -7223,6 +7099,17 @@
       <w:lang w:val="nl-NL" w:eastAsia="nl-NL"/>
     </w:rPr>
   </w:style>
+  <w:style w:type="character" w:styleId="FollowedHyperlink">
+    <w:name w:val="FollowedHyperlink"/>
+    <w:basedOn w:val="DefaultParagraphFont"/>
+    <w:semiHidden/>
+    <w:unhideWhenUsed/>
+    <w:rsid w:val="000A2732"/>
+    <w:rPr>
+      <w:color w:val="000000" w:themeColor="followedHyperlink"/>
+      <w:u w:val="single"/>
+    </w:rPr>
+  </w:style>
 </w:styles>
 </file>
 
@@ -7470,6 +7357,15 @@
 </file>
 
 <file path=customXml/item2.xml><?xml version="1.0" encoding="utf-8"?>
+<?mso-contentType ?>
+<FormTemplates xmlns="http://schemas.microsoft.com/sharepoint/v3/contenttype/forms">
+  <Display>DocumentLibraryForm</Display>
+  <Edit>DocumentLibraryForm</Edit>
+  <New>DocumentLibraryForm</New>
+</FormTemplates>
+</file>
+
+<file path=customXml/item3.xml><?xml version="1.0" encoding="utf-8"?>
 <ct:contentTypeSchema xmlns:ct="http://schemas.microsoft.com/office/2006/metadata/contentType" xmlns:ma="http://schemas.microsoft.com/office/2006/metadata/properties/metaAttributes" ct:_="" ma:_="" ma:contentTypeName="Document" ma:contentTypeID="0x01010059C2DD022165354894705B126E5237AC" ma:contentTypeVersion="18" ma:contentTypeDescription="Create a new document." ma:contentTypeScope="" ma:versionID="e77061cd832367b1deaeb4929dcfc4d6">
   <xsd:schema xmlns:xsd="http://www.w3.org/2001/XMLSchema" xmlns:xs="http://www.w3.org/2001/XMLSchema" xmlns:p="http://schemas.microsoft.com/office/2006/metadata/properties" xmlns:ns2="b8f01849-4619-41dc-817c-f8cdc0090711" xmlns:ns3="f5ea5833-4dcf-46b8-b717-40bc153f6f1e" targetNamespace="http://schemas.microsoft.com/office/2006/metadata/properties" ma:root="true" ma:fieldsID="f6931f9e8453a76a01de24c92c7ec508" ns2:_="" ns3:_="">
     <xsd:import namespace="b8f01849-4619-41dc-817c-f8cdc0090711"/>
@@ -7660,15 +7556,6 @@
 </ct:contentTypeSchema>
 </file>
 
-<file path=customXml/item3.xml><?xml version="1.0" encoding="utf-8"?>
-<?mso-contentType ?>
-<FormTemplates xmlns="http://schemas.microsoft.com/sharepoint/v3/contenttype/forms">
-  <Display>DocumentLibraryForm</Display>
-  <Edit>DocumentLibraryForm</Edit>
-  <New>DocumentLibraryForm</New>
-</FormTemplates>
-</file>
-
 <file path=customXml/item4.xml><?xml version="1.0" encoding="utf-8"?>
 <b:Sources xmlns:b="http://schemas.openxmlformats.org/officeDocument/2006/bibliography" xmlns="http://schemas.openxmlformats.org/officeDocument/2006/bibliography" SelectedStyle="\APASixthEditionOfficeOnline.xsl" StyleName="APA" Version="6"/>
 </file>
@@ -7685,6 +7572,14 @@
 </file>
 
 <file path=customXml/itemProps2.xml><?xml version="1.0" encoding="utf-8"?>
+<ds:datastoreItem xmlns:ds="http://schemas.openxmlformats.org/officeDocument/2006/customXml" ds:itemID="{00250CAA-3AAE-444C-828C-3198F1637C6D}">
+  <ds:schemaRefs>
+    <ds:schemaRef ds:uri="http://schemas.microsoft.com/sharepoint/v3/contenttype/forms"/>
+  </ds:schemaRefs>
+</ds:datastoreItem>
+</file>
+
+<file path=customXml/itemProps3.xml><?xml version="1.0" encoding="utf-8"?>
 <ds:datastoreItem xmlns:ds="http://schemas.openxmlformats.org/officeDocument/2006/customXml" ds:itemID="{35E9E45B-B9C9-4070-9191-977CE9E75A8A}">
   <ds:schemaRefs>
     <ds:schemaRef ds:uri="http://schemas.microsoft.com/office/2006/metadata/contentType"/>
@@ -7703,16 +7598,8 @@
 </ds:datastoreItem>
 </file>
 
-<file path=customXml/itemProps3.xml><?xml version="1.0" encoding="utf-8"?>
-<ds:datastoreItem xmlns:ds="http://schemas.openxmlformats.org/officeDocument/2006/customXml" ds:itemID="{00250CAA-3AAE-444C-828C-3198F1637C6D}">
-  <ds:schemaRefs>
-    <ds:schemaRef ds:uri="http://schemas.microsoft.com/sharepoint/v3/contenttype/forms"/>
-  </ds:schemaRefs>
-</ds:datastoreItem>
-</file>
-
 <file path=customXml/itemProps4.xml><?xml version="1.0" encoding="utf-8"?>
-<ds:datastoreItem xmlns:ds="http://schemas.openxmlformats.org/officeDocument/2006/customXml" ds:itemID="{BB1FCA52-7ABE-4C85-A97B-FB8E1A02C239}">
+<ds:datastoreItem xmlns:ds="http://schemas.openxmlformats.org/officeDocument/2006/customXml" ds:itemID="{8A7E444F-F2FA-4E63-BF83-41A52780FF15}">
   <ds:schemaRefs>
     <ds:schemaRef ds:uri="http://schemas.openxmlformats.org/officeDocument/2006/bibliography"/>
   </ds:schemaRefs>

</xml_diff>